<commit_message>
This file is for my part of the task which is the Objective, Scope of the topic, Literature Review C-D and references.
</commit_message>
<xml_diff>
--- a/file.docx
+++ b/file.docx
@@ -88,7 +88,6 @@
           <w:szCs w:val="24"/>
         </w:rPr>
       </w:pPr>
-      <w:proofErr w:type="spellStart"/>
       <w:r>
         <w:rPr>
           <w:rFonts w:ascii="Times New Roman" w:hAnsi="Times New Roman" w:cs="Times New Roman"/>
@@ -97,10 +96,11 @@
           <w:sz w:val="24"/>
           <w:szCs w:val="24"/>
         </w:rPr>
-        <w:t>Cruzada</w:t>
-      </w:r>
-      <w:proofErr w:type="spellEnd"/>
-      <w:r>
+        <w:t xml:space="preserve">Cruzada, Joshua, </w:t>
+      </w:r>
+    </w:p>
+    <w:p>
+      <w:pPr>
         <w:rPr>
           <w:rFonts w:ascii="Times New Roman" w:hAnsi="Times New Roman" w:cs="Times New Roman"/>
           <w:b/>
@@ -108,11 +108,9 @@
           <w:sz w:val="24"/>
           <w:szCs w:val="24"/>
         </w:rPr>
-        <w:t xml:space="preserve">, Joshua, </w:t>
-      </w:r>
-    </w:p>
-    <w:p>
-      <w:pPr>
+      </w:pPr>
+      <w:proofErr w:type="spellStart"/>
+      <w:r>
         <w:rPr>
           <w:rFonts w:ascii="Times New Roman" w:hAnsi="Times New Roman" w:cs="Times New Roman"/>
           <w:b/>
@@ -120,7 +118,9 @@
           <w:sz w:val="24"/>
           <w:szCs w:val="24"/>
         </w:rPr>
-      </w:pPr>
+        <w:t>Orale</w:t>
+      </w:r>
+      <w:proofErr w:type="spellEnd"/>
       <w:r>
         <w:rPr>
           <w:rFonts w:ascii="Times New Roman" w:hAnsi="Times New Roman" w:cs="Times New Roman"/>
@@ -129,7 +129,7 @@
           <w:sz w:val="24"/>
           <w:szCs w:val="24"/>
         </w:rPr>
-        <w:t xml:space="preserve">Orale, Jerimi, </w:t>
+        <w:t xml:space="preserve">, </w:t>
       </w:r>
       <w:proofErr w:type="spellStart"/>
       <w:r>
@@ -140,7 +140,7 @@
           <w:sz w:val="24"/>
           <w:szCs w:val="24"/>
         </w:rPr>
-        <w:t>Quitoles</w:t>
+        <w:t>Jerimi</w:t>
       </w:r>
       <w:proofErr w:type="spellEnd"/>
       <w:r>
@@ -153,9 +153,8 @@
         </w:rPr>
         <w:t xml:space="preserve">, </w:t>
       </w:r>
-    </w:p>
-    <w:p>
-      <w:pPr>
+      <w:proofErr w:type="spellStart"/>
+      <w:r>
         <w:rPr>
           <w:rFonts w:ascii="Times New Roman" w:hAnsi="Times New Roman" w:cs="Times New Roman"/>
           <w:b/>
@@ -163,7 +162,9 @@
           <w:sz w:val="24"/>
           <w:szCs w:val="24"/>
         </w:rPr>
-      </w:pPr>
+        <w:t>Quitoles</w:t>
+      </w:r>
+      <w:proofErr w:type="spellEnd"/>
       <w:r>
         <w:rPr>
           <w:rFonts w:ascii="Times New Roman" w:hAnsi="Times New Roman" w:cs="Times New Roman"/>
@@ -172,7 +173,7 @@
           <w:sz w:val="24"/>
           <w:szCs w:val="24"/>
         </w:rPr>
-        <w:t xml:space="preserve">Sheena Patrice. </w:t>
+        <w:t xml:space="preserve">, </w:t>
       </w:r>
     </w:p>
     <w:p>
@@ -185,10 +186,7 @@
           <w:szCs w:val="24"/>
         </w:rPr>
       </w:pPr>
-    </w:p>
-    <w:p>
-      <w:pPr>
-        <w:jc w:val="center"/>
+      <w:r>
         <w:rPr>
           <w:rFonts w:ascii="Times New Roman" w:hAnsi="Times New Roman" w:cs="Times New Roman"/>
           <w:b/>
@@ -196,8 +194,11 @@
           <w:sz w:val="24"/>
           <w:szCs w:val="24"/>
         </w:rPr>
-      </w:pPr>
-      <w:r>
+        <w:t xml:space="preserve">Sheena Patrice. </w:t>
+      </w:r>
+    </w:p>
+    <w:p>
+      <w:pPr>
         <w:rPr>
           <w:rFonts w:ascii="Times New Roman" w:hAnsi="Times New Roman" w:cs="Times New Roman"/>
           <w:b/>
@@ -205,8 +206,1058 @@
           <w:sz w:val="24"/>
           <w:szCs w:val="24"/>
         </w:rPr>
+      </w:pPr>
+    </w:p>
+    <w:p>
+      <w:pPr>
+        <w:jc w:val="center"/>
+        <w:rPr>
+          <w:rFonts w:ascii="Times New Roman" w:hAnsi="Times New Roman" w:cs="Times New Roman"/>
+          <w:b/>
+          <w:bCs/>
+          <w:sz w:val="24"/>
+          <w:szCs w:val="24"/>
+        </w:rPr>
+      </w:pPr>
+      <w:r>
+        <w:rPr>
+          <w:rFonts w:ascii="Times New Roman" w:hAnsi="Times New Roman" w:cs="Times New Roman"/>
+          <w:b/>
+          <w:bCs/>
+          <w:sz w:val="24"/>
+          <w:szCs w:val="24"/>
+        </w:rPr>
         <w:t>Cloud Computing and Autonomic Computing: Pioneering the Future of IT</w:t>
       </w:r>
+    </w:p>
+    <w:p>
+      <w:pPr>
+        <w:spacing w:line="360" w:lineRule="auto"/>
+        <w:jc w:val="both"/>
+        <w:rPr>
+          <w:rFonts w:ascii="Century Gothic" w:hAnsi="Century Gothic"/>
+          <w:b/>
+          <w:bCs/>
+          <w:sz w:val="20"/>
+          <w:szCs w:val="20"/>
+        </w:rPr>
+      </w:pPr>
+      <w:r>
+        <w:rPr>
+          <w:rFonts w:ascii="Century Gothic" w:hAnsi="Century Gothic"/>
+          <w:b/>
+          <w:bCs/>
+          <w:sz w:val="20"/>
+          <w:szCs w:val="20"/>
+        </w:rPr>
+        <w:t>Objectives</w:t>
+      </w:r>
+      <w:r>
+        <w:rPr>
+          <w:rFonts w:ascii="Century Gothic" w:hAnsi="Century Gothic"/>
+          <w:b/>
+          <w:bCs/>
+          <w:sz w:val="20"/>
+          <w:szCs w:val="20"/>
+        </w:rPr>
+        <w:t xml:space="preserve"> of the topic</w:t>
+      </w:r>
+    </w:p>
+    <w:p>
+      <w:pPr>
+        <w:pStyle w:val="ListParagraph"/>
+        <w:numPr>
+          <w:ilvl w:val="0"/>
+          <w:numId w:val="1"/>
+        </w:numPr>
+        <w:spacing w:line="360" w:lineRule="auto"/>
+        <w:jc w:val="both"/>
+        <w:rPr>
+          <w:rFonts w:ascii="Century Gothic" w:hAnsi="Century Gothic"/>
+          <w:sz w:val="20"/>
+          <w:szCs w:val="20"/>
+        </w:rPr>
+      </w:pPr>
+      <w:r>
+        <w:rPr>
+          <w:rFonts w:ascii="Century Gothic" w:hAnsi="Century Gothic"/>
+          <w:sz w:val="20"/>
+          <w:szCs w:val="20"/>
+        </w:rPr>
+        <w:t>Understand the concept and benefits of cloud computing.</w:t>
+      </w:r>
+    </w:p>
+    <w:p>
+      <w:pPr>
+        <w:pStyle w:val="ListParagraph"/>
+        <w:numPr>
+          <w:ilvl w:val="0"/>
+          <w:numId w:val="1"/>
+        </w:numPr>
+        <w:spacing w:line="360" w:lineRule="auto"/>
+        <w:jc w:val="both"/>
+        <w:rPr>
+          <w:rFonts w:ascii="Century Gothic" w:hAnsi="Century Gothic"/>
+          <w:sz w:val="20"/>
+          <w:szCs w:val="20"/>
+        </w:rPr>
+      </w:pPr>
+      <w:r>
+        <w:rPr>
+          <w:rFonts w:ascii="Century Gothic" w:hAnsi="Century Gothic"/>
+          <w:sz w:val="20"/>
+          <w:szCs w:val="20"/>
+        </w:rPr>
+        <w:t>Explore the history and evolution of cloud computing</w:t>
+      </w:r>
+      <w:r>
+        <w:rPr>
+          <w:rFonts w:ascii="Century Gothic" w:hAnsi="Century Gothic"/>
+          <w:sz w:val="20"/>
+          <w:szCs w:val="20"/>
+        </w:rPr>
+        <w:t xml:space="preserve"> and autonomic computing</w:t>
+      </w:r>
+      <w:r>
+        <w:rPr>
+          <w:rFonts w:ascii="Century Gothic" w:hAnsi="Century Gothic"/>
+          <w:sz w:val="20"/>
+          <w:szCs w:val="20"/>
+        </w:rPr>
+        <w:t>.</w:t>
+      </w:r>
+    </w:p>
+    <w:p>
+      <w:pPr>
+        <w:pStyle w:val="ListParagraph"/>
+        <w:numPr>
+          <w:ilvl w:val="0"/>
+          <w:numId w:val="1"/>
+        </w:numPr>
+        <w:spacing w:line="360" w:lineRule="auto"/>
+        <w:jc w:val="both"/>
+        <w:rPr>
+          <w:rFonts w:ascii="Century Gothic" w:hAnsi="Century Gothic"/>
+          <w:sz w:val="20"/>
+          <w:szCs w:val="20"/>
+        </w:rPr>
+      </w:pPr>
+      <w:r>
+        <w:rPr>
+          <w:rFonts w:ascii="Century Gothic" w:hAnsi="Century Gothic"/>
+          <w:sz w:val="20"/>
+          <w:szCs w:val="20"/>
+        </w:rPr>
+        <w:t>Learn about different service models in cloud computing (IaaS, PaaS, SaaS).</w:t>
+      </w:r>
+    </w:p>
+    <w:p>
+      <w:pPr>
+        <w:pStyle w:val="ListParagraph"/>
+        <w:numPr>
+          <w:ilvl w:val="0"/>
+          <w:numId w:val="1"/>
+        </w:numPr>
+        <w:spacing w:line="360" w:lineRule="auto"/>
+        <w:jc w:val="both"/>
+        <w:rPr>
+          <w:rFonts w:ascii="Century Gothic" w:hAnsi="Century Gothic"/>
+          <w:sz w:val="20"/>
+          <w:szCs w:val="20"/>
+        </w:rPr>
+      </w:pPr>
+      <w:r>
+        <w:rPr>
+          <w:rFonts w:ascii="Century Gothic" w:hAnsi="Century Gothic"/>
+          <w:sz w:val="20"/>
+          <w:szCs w:val="20"/>
+        </w:rPr>
+        <w:t>Examine the various applications and use cases of cloud computing</w:t>
+      </w:r>
+      <w:r>
+        <w:rPr>
+          <w:rFonts w:ascii="Century Gothic" w:hAnsi="Century Gothic"/>
+          <w:sz w:val="20"/>
+          <w:szCs w:val="20"/>
+        </w:rPr>
+        <w:t xml:space="preserve"> and autonomic computing</w:t>
+      </w:r>
+      <w:r>
+        <w:rPr>
+          <w:rFonts w:ascii="Century Gothic" w:hAnsi="Century Gothic"/>
+          <w:sz w:val="20"/>
+          <w:szCs w:val="20"/>
+        </w:rPr>
+        <w:t>.</w:t>
+      </w:r>
+    </w:p>
+    <w:p>
+      <w:pPr>
+        <w:pStyle w:val="ListParagraph"/>
+        <w:numPr>
+          <w:ilvl w:val="0"/>
+          <w:numId w:val="1"/>
+        </w:numPr>
+        <w:spacing w:line="360" w:lineRule="auto"/>
+        <w:jc w:val="both"/>
+        <w:rPr>
+          <w:rFonts w:ascii="Century Gothic" w:hAnsi="Century Gothic"/>
+          <w:sz w:val="20"/>
+          <w:szCs w:val="20"/>
+        </w:rPr>
+      </w:pPr>
+      <w:r>
+        <w:rPr>
+          <w:rFonts w:ascii="Century Gothic" w:hAnsi="Century Gothic"/>
+          <w:sz w:val="20"/>
+          <w:szCs w:val="20"/>
+        </w:rPr>
+        <w:t>Analyze the pros and cons of cloud computing</w:t>
+      </w:r>
+      <w:r>
+        <w:rPr>
+          <w:rFonts w:ascii="Century Gothic" w:hAnsi="Century Gothic"/>
+          <w:sz w:val="20"/>
+          <w:szCs w:val="20"/>
+        </w:rPr>
+        <w:t xml:space="preserve"> and autonomic computing</w:t>
+      </w:r>
+      <w:r>
+        <w:rPr>
+          <w:rFonts w:ascii="Century Gothic" w:hAnsi="Century Gothic"/>
+          <w:sz w:val="20"/>
+          <w:szCs w:val="20"/>
+        </w:rPr>
+        <w:t>.</w:t>
+      </w:r>
+    </w:p>
+    <w:p>
+      <w:pPr>
+        <w:pStyle w:val="ListParagraph"/>
+        <w:numPr>
+          <w:ilvl w:val="0"/>
+          <w:numId w:val="1"/>
+        </w:numPr>
+        <w:spacing w:line="360" w:lineRule="auto"/>
+        <w:jc w:val="both"/>
+        <w:rPr>
+          <w:rFonts w:ascii="Century Gothic" w:hAnsi="Century Gothic"/>
+          <w:sz w:val="20"/>
+          <w:szCs w:val="20"/>
+        </w:rPr>
+      </w:pPr>
+      <w:r>
+        <w:rPr>
+          <w:rFonts w:ascii="Century Gothic" w:hAnsi="Century Gothic"/>
+          <w:sz w:val="20"/>
+          <w:szCs w:val="20"/>
+        </w:rPr>
+        <w:t>Understand how cloud computing</w:t>
+      </w:r>
+      <w:r>
+        <w:rPr>
+          <w:rFonts w:ascii="Century Gothic" w:hAnsi="Century Gothic"/>
+          <w:sz w:val="20"/>
+          <w:szCs w:val="20"/>
+        </w:rPr>
+        <w:t xml:space="preserve"> and autonomic computing</w:t>
+      </w:r>
+      <w:r>
+        <w:rPr>
+          <w:rFonts w:ascii="Century Gothic" w:hAnsi="Century Gothic"/>
+          <w:sz w:val="20"/>
+          <w:szCs w:val="20"/>
+        </w:rPr>
+        <w:t xml:space="preserve"> works in different focus areas (personal use, business use, software development, big data analytics, IoT).</w:t>
+      </w:r>
+    </w:p>
+    <w:p>
+      <w:pPr>
+        <w:pStyle w:val="ListParagraph"/>
+        <w:numPr>
+          <w:ilvl w:val="0"/>
+          <w:numId w:val="1"/>
+        </w:numPr>
+        <w:spacing w:line="360" w:lineRule="auto"/>
+        <w:jc w:val="both"/>
+        <w:rPr>
+          <w:rFonts w:ascii="Century Gothic" w:hAnsi="Century Gothic"/>
+          <w:sz w:val="20"/>
+          <w:szCs w:val="20"/>
+        </w:rPr>
+      </w:pPr>
+      <w:r>
+        <w:rPr>
+          <w:rFonts w:ascii="Century Gothic" w:hAnsi="Century Gothic"/>
+          <w:sz w:val="20"/>
+          <w:szCs w:val="20"/>
+        </w:rPr>
+        <w:t>Recognize the impact of cloud computing on data storage, software delivery, collaboration, and other aspects of technology.</w:t>
+      </w:r>
+    </w:p>
+    <w:p>
+      <w:pPr>
+        <w:spacing w:line="360" w:lineRule="auto"/>
+        <w:rPr>
+          <w:rFonts w:ascii="Century Gothic" w:hAnsi="Century Gothic"/>
+          <w:b/>
+          <w:bCs/>
+        </w:rPr>
+      </w:pPr>
+    </w:p>
+    <w:p>
+      <w:pPr>
+        <w:spacing w:line="360" w:lineRule="auto"/>
+        <w:rPr>
+          <w:rFonts w:ascii="Century Gothic" w:hAnsi="Century Gothic"/>
+          <w:b/>
+          <w:bCs/>
+        </w:rPr>
+      </w:pPr>
+      <w:r>
+        <w:rPr>
+          <w:rFonts w:ascii="Century Gothic" w:hAnsi="Century Gothic"/>
+          <w:b/>
+          <w:bCs/>
+        </w:rPr>
+        <w:t>Scope of the topic:</w:t>
+      </w:r>
+    </w:p>
+    <w:p>
+      <w:pPr>
+        <w:pStyle w:val="ListParagraph"/>
+        <w:spacing w:line="360" w:lineRule="auto"/>
+        <w:jc w:val="both"/>
+        <w:rPr>
+          <w:rFonts w:ascii="Century Gothic" w:hAnsi="Century Gothic" w:cs="Arial"/>
+          <w:b/>
+          <w:bCs/>
+          <w:sz w:val="20"/>
+          <w:szCs w:val="20"/>
+          <w:lang w:val="en-US"/>
+        </w:rPr>
+      </w:pPr>
+      <w:r>
+        <w:rPr>
+          <w:rFonts w:ascii="Century Gothic" w:hAnsi="Century Gothic" w:cs="Arial"/>
+          <w:b/>
+          <w:bCs/>
+          <w:sz w:val="20"/>
+          <w:szCs w:val="20"/>
+          <w:lang w:val="en-US"/>
+        </w:rPr>
+        <w:t>What is Cloud Computing?</w:t>
+      </w:r>
+    </w:p>
+    <w:p>
+      <w:pPr>
+        <w:pStyle w:val="ListParagraph"/>
+        <w:spacing w:line="360" w:lineRule="auto"/>
+        <w:jc w:val="both"/>
+        <w:rPr>
+          <w:rFonts w:ascii="Century Gothic" w:hAnsi="Century Gothic" w:cs="Arial"/>
+          <w:sz w:val="20"/>
+          <w:szCs w:val="20"/>
+          <w:lang w:val="en-US"/>
+        </w:rPr>
+      </w:pPr>
+      <w:r>
+        <w:rPr>
+          <w:rFonts w:ascii="Century Gothic" w:hAnsi="Century Gothic" w:cs="Arial"/>
+          <w:sz w:val="20"/>
+          <w:szCs w:val="20"/>
+          <w:lang w:val="en-US"/>
+        </w:rPr>
+        <w:t>Cloud Computing - Cloud computing refers to the delivery of computing resources, including servers, storage, databases, software, and networking, over the internet. It allows users to access and utilize these resources on-demand, without the need for on-site infrastructure or physical hardware. In cloud computing, data and applications are stored and managed in remote data centers, and users can access them from any device with an internet connection. This model offers scalability, flexibility, and cost efficiency, as users can easily scale resources up or down based on their needs and pay only for the resources they use.</w:t>
+      </w:r>
+    </w:p>
+    <w:p>
+      <w:pPr>
+        <w:pStyle w:val="ListParagraph"/>
+        <w:spacing w:line="360" w:lineRule="auto"/>
+        <w:jc w:val="both"/>
+        <w:rPr>
+          <w:rFonts w:ascii="Century Gothic" w:hAnsi="Century Gothic" w:cs="Arial"/>
+          <w:sz w:val="20"/>
+          <w:szCs w:val="20"/>
+          <w:lang w:val="en-US"/>
+        </w:rPr>
+      </w:pPr>
+    </w:p>
+    <w:p>
+      <w:pPr>
+        <w:pStyle w:val="ListParagraph"/>
+        <w:spacing w:line="360" w:lineRule="auto"/>
+        <w:jc w:val="both"/>
+        <w:rPr>
+          <w:rFonts w:ascii="Century Gothic" w:hAnsi="Century Gothic" w:cs="Arial"/>
+          <w:b/>
+          <w:bCs/>
+          <w:sz w:val="20"/>
+          <w:szCs w:val="20"/>
+          <w:lang w:val="en-US"/>
+        </w:rPr>
+      </w:pPr>
+      <w:r>
+        <w:rPr>
+          <w:rFonts w:ascii="Century Gothic" w:hAnsi="Century Gothic" w:cs="Arial"/>
+          <w:b/>
+          <w:bCs/>
+          <w:sz w:val="20"/>
+          <w:szCs w:val="20"/>
+          <w:lang w:val="en-US"/>
+        </w:rPr>
+        <w:t>What is Autonomic Computing?</w:t>
+      </w:r>
+    </w:p>
+    <w:p>
+      <w:pPr>
+        <w:pStyle w:val="ListParagraph"/>
+        <w:spacing w:line="360" w:lineRule="auto"/>
+        <w:jc w:val="both"/>
+        <w:rPr>
+          <w:rFonts w:ascii="Century Gothic" w:hAnsi="Century Gothic" w:cs="Arial"/>
+          <w:sz w:val="20"/>
+          <w:szCs w:val="20"/>
+          <w:lang w:val="en-US"/>
+        </w:rPr>
+      </w:pPr>
+      <w:r>
+        <w:rPr>
+          <w:rFonts w:ascii="Century Gothic" w:hAnsi="Century Gothic" w:cs="Arial"/>
+          <w:sz w:val="20"/>
+          <w:szCs w:val="20"/>
+          <w:lang w:val="en-US"/>
+        </w:rPr>
+        <w:lastRenderedPageBreak/>
+        <w:t>Autonomic Computing - Autonomic Computing is a concept that refers to the design and development of computer systems capable of self-management and self-optimization without requiring significant human intervention. These systems are designed to continuously monitor and adapt to changes in their environment, automatically adjusting their behavior and configuration to optimize performance, reliability, and resource utilization. Autonomic Computing aims to reduce the complexity and management burden associated with operating and maintaining large-scale computer systems.</w:t>
+      </w:r>
+    </w:p>
+    <w:p>
+      <w:pPr>
+        <w:pStyle w:val="ListParagraph"/>
+        <w:spacing w:line="360" w:lineRule="auto"/>
+        <w:jc w:val="both"/>
+        <w:rPr>
+          <w:rFonts w:ascii="Century Gothic" w:hAnsi="Century Gothic" w:cs="Arial"/>
+          <w:sz w:val="20"/>
+          <w:szCs w:val="20"/>
+          <w:lang w:val="en-US"/>
+        </w:rPr>
+      </w:pPr>
+    </w:p>
+    <w:p>
+      <w:pPr>
+        <w:pStyle w:val="ListParagraph"/>
+        <w:spacing w:line="360" w:lineRule="auto"/>
+        <w:jc w:val="both"/>
+        <w:rPr>
+          <w:rFonts w:ascii="Century Gothic" w:hAnsi="Century Gothic" w:cs="Arial"/>
+          <w:b/>
+          <w:bCs/>
+          <w:sz w:val="20"/>
+          <w:szCs w:val="20"/>
+          <w:lang w:val="en-US"/>
+        </w:rPr>
+      </w:pPr>
+      <w:r>
+        <w:rPr>
+          <w:rFonts w:ascii="Century Gothic" w:hAnsi="Century Gothic" w:cs="Arial"/>
+          <w:b/>
+          <w:bCs/>
+          <w:sz w:val="20"/>
+          <w:szCs w:val="20"/>
+          <w:lang w:val="en-US"/>
+        </w:rPr>
+        <w:t>History of Autonomic Computing</w:t>
+      </w:r>
+    </w:p>
+    <w:p>
+      <w:pPr>
+        <w:pStyle w:val="ListParagraph"/>
+        <w:spacing w:line="360" w:lineRule="auto"/>
+        <w:jc w:val="both"/>
+        <w:rPr>
+          <w:rFonts w:ascii="Century Gothic" w:hAnsi="Century Gothic" w:cs="Arial"/>
+          <w:sz w:val="20"/>
+          <w:szCs w:val="20"/>
+          <w:lang w:val="en-US"/>
+        </w:rPr>
+      </w:pPr>
+      <w:r>
+        <w:rPr>
+          <w:rFonts w:ascii="Century Gothic" w:hAnsi="Century Gothic" w:cs="Arial"/>
+          <w:sz w:val="20"/>
+          <w:szCs w:val="20"/>
+          <w:lang w:val="en-US"/>
+        </w:rPr>
+        <w:t>Early 2000s: IBM proposes the concept of Autonomic Computing, drawing inspiration from the autonomic nervous system.</w:t>
+      </w:r>
+    </w:p>
+    <w:p>
+      <w:pPr>
+        <w:pStyle w:val="ListParagraph"/>
+        <w:spacing w:line="360" w:lineRule="auto"/>
+        <w:jc w:val="both"/>
+        <w:rPr>
+          <w:rFonts w:ascii="Century Gothic" w:hAnsi="Century Gothic" w:cs="Arial"/>
+          <w:sz w:val="20"/>
+          <w:szCs w:val="20"/>
+          <w:lang w:val="en-US"/>
+        </w:rPr>
+      </w:pPr>
+      <w:r>
+        <w:rPr>
+          <w:rFonts w:ascii="Century Gothic" w:hAnsi="Century Gothic" w:cs="Arial"/>
+          <w:sz w:val="20"/>
+          <w:szCs w:val="20"/>
+          <w:lang w:val="en-US"/>
+        </w:rPr>
+        <w:t>2001: IBM launches the Autonomic Computing Initiative, highlighting the need for self-managing computer systems.</w:t>
+      </w:r>
+    </w:p>
+    <w:p>
+      <w:pPr>
+        <w:pStyle w:val="ListParagraph"/>
+        <w:spacing w:line="360" w:lineRule="auto"/>
+        <w:jc w:val="both"/>
+        <w:rPr>
+          <w:rFonts w:ascii="Century Gothic" w:hAnsi="Century Gothic" w:cs="Arial"/>
+          <w:sz w:val="20"/>
+          <w:szCs w:val="20"/>
+          <w:lang w:val="en-US"/>
+        </w:rPr>
+      </w:pPr>
+      <w:r>
+        <w:rPr>
+          <w:rFonts w:ascii="Century Gothic" w:hAnsi="Century Gothic" w:cs="Arial"/>
+          <w:sz w:val="20"/>
+          <w:szCs w:val="20"/>
+          <w:lang w:val="en-US"/>
+        </w:rPr>
+        <w:t>2001-2005: IBM invests in research and development efforts to create autonomic capabilities in various areas, including self-healing, self-configuring, self-optimizing, and self-protecting systems.</w:t>
+      </w:r>
+    </w:p>
+    <w:p>
+      <w:pPr>
+        <w:pStyle w:val="ListParagraph"/>
+        <w:spacing w:line="360" w:lineRule="auto"/>
+        <w:jc w:val="both"/>
+        <w:rPr>
+          <w:rFonts w:ascii="Century Gothic" w:hAnsi="Century Gothic" w:cs="Arial"/>
+          <w:sz w:val="20"/>
+          <w:szCs w:val="20"/>
+          <w:lang w:val="en-US"/>
+        </w:rPr>
+      </w:pPr>
+      <w:r>
+        <w:rPr>
+          <w:rFonts w:ascii="Century Gothic" w:hAnsi="Century Gothic" w:cs="Arial"/>
+          <w:sz w:val="20"/>
+          <w:szCs w:val="20"/>
+          <w:lang w:val="en-US"/>
+        </w:rPr>
+        <w:t>2005: IBM introduces the Autonomic Computing Reference Architecture, providing a framework for designing and implementing autonomic systems.</w:t>
+      </w:r>
+    </w:p>
+    <w:p>
+      <w:pPr>
+        <w:pStyle w:val="ListParagraph"/>
+        <w:spacing w:line="360" w:lineRule="auto"/>
+        <w:jc w:val="both"/>
+        <w:rPr>
+          <w:rFonts w:ascii="Century Gothic" w:hAnsi="Century Gothic" w:cs="Arial"/>
+          <w:sz w:val="20"/>
+          <w:szCs w:val="20"/>
+          <w:lang w:val="en-US"/>
+        </w:rPr>
+      </w:pPr>
+      <w:r>
+        <w:rPr>
+          <w:rFonts w:ascii="Century Gothic" w:hAnsi="Century Gothic" w:cs="Arial"/>
+          <w:sz w:val="20"/>
+          <w:szCs w:val="20"/>
+          <w:lang w:val="en-US"/>
+        </w:rPr>
+        <w:t>2006: The Autonomic Computing Toolkit is released by IBM, offering tools and resources to develop autonomic applications.</w:t>
+      </w:r>
+    </w:p>
+    <w:p>
+      <w:pPr>
+        <w:pStyle w:val="ListParagraph"/>
+        <w:spacing w:line="360" w:lineRule="auto"/>
+        <w:jc w:val="both"/>
+        <w:rPr>
+          <w:rFonts w:ascii="Century Gothic" w:hAnsi="Century Gothic" w:cs="Arial"/>
+          <w:sz w:val="20"/>
+          <w:szCs w:val="20"/>
+          <w:lang w:val="en-US"/>
+        </w:rPr>
+      </w:pPr>
+      <w:r>
+        <w:rPr>
+          <w:rFonts w:ascii="Century Gothic" w:hAnsi="Century Gothic" w:cs="Arial"/>
+          <w:sz w:val="20"/>
+          <w:szCs w:val="20"/>
+          <w:lang w:val="en-US"/>
+        </w:rPr>
+        <w:t>2007: The Autonomic Computing Center of Excellence is established by IBM in collaboration with academia and industry partners to further research and development in Autonomic Computing.</w:t>
+      </w:r>
+    </w:p>
+    <w:p>
+      <w:pPr>
+        <w:pStyle w:val="ListParagraph"/>
+        <w:spacing w:line="360" w:lineRule="auto"/>
+        <w:jc w:val="both"/>
+        <w:rPr>
+          <w:rFonts w:ascii="Century Gothic" w:hAnsi="Century Gothic" w:cs="Arial"/>
+          <w:sz w:val="20"/>
+          <w:szCs w:val="20"/>
+          <w:lang w:val="en-US"/>
+        </w:rPr>
+      </w:pPr>
+      <w:r>
+        <w:rPr>
+          <w:rFonts w:ascii="Century Gothic" w:hAnsi="Century Gothic" w:cs="Arial"/>
+          <w:sz w:val="20"/>
+          <w:szCs w:val="20"/>
+          <w:lang w:val="en-US"/>
+        </w:rPr>
+        <w:t>2010s: Autonomic Computing principles and concepts continue to influence the design and development of computer systems, with advancements in areas such as cloud computing, network management, and cybersecurity.</w:t>
+      </w:r>
+    </w:p>
+    <w:p>
+      <w:pPr>
+        <w:pStyle w:val="ListParagraph"/>
+        <w:spacing w:line="360" w:lineRule="auto"/>
+        <w:jc w:val="both"/>
+        <w:rPr>
+          <w:rFonts w:ascii="Century Gothic" w:hAnsi="Century Gothic" w:cs="Arial"/>
+          <w:sz w:val="20"/>
+          <w:szCs w:val="20"/>
+          <w:lang w:val="en-US"/>
+        </w:rPr>
+      </w:pPr>
+      <w:r>
+        <w:rPr>
+          <w:rFonts w:ascii="Century Gothic" w:hAnsi="Century Gothic" w:cs="Arial"/>
+          <w:sz w:val="20"/>
+          <w:szCs w:val="20"/>
+          <w:lang w:val="en-US"/>
+        </w:rPr>
+        <w:t>Present: Autonomic Computing remains an ongoing area of research and development, with efforts focused on making computer systems more self-managing, adaptive, and efficient.</w:t>
+      </w:r>
+    </w:p>
+    <w:p/>
+    <w:p>
+      <w:pPr>
+        <w:spacing w:line="360" w:lineRule="auto"/>
+        <w:rPr>
+          <w:rFonts w:ascii="Century Gothic" w:hAnsi="Century Gothic"/>
+          <w:b/>
+          <w:bCs/>
+          <w:sz w:val="20"/>
+          <w:szCs w:val="20"/>
+        </w:rPr>
+      </w:pPr>
+      <w:r>
+        <w:rPr>
+          <w:rFonts w:ascii="Century Gothic" w:hAnsi="Century Gothic"/>
+          <w:b/>
+          <w:bCs/>
+          <w:sz w:val="20"/>
+          <w:szCs w:val="20"/>
+        </w:rPr>
+        <w:t>C. Network Security</w:t>
+      </w:r>
+    </w:p>
+    <w:p>
+      <w:pPr>
+        <w:spacing w:line="360" w:lineRule="auto"/>
+        <w:rPr>
+          <w:rFonts w:ascii="Century Gothic" w:hAnsi="Century Gothic"/>
+          <w:sz w:val="20"/>
+          <w:szCs w:val="20"/>
+        </w:rPr>
+      </w:pPr>
+      <w:r>
+        <w:rPr>
+          <w:rFonts w:ascii="Century Gothic" w:hAnsi="Century Gothic"/>
+          <w:sz w:val="20"/>
+          <w:szCs w:val="20"/>
+        </w:rPr>
+        <w:t>AWS has outstanding network security as it has outstanding network configurations that are properly controlled and managed. The following are reasons for building AWS world-class network:</w:t>
+      </w:r>
+    </w:p>
+    <w:p>
+      <w:pPr>
+        <w:spacing w:line="360" w:lineRule="auto"/>
+        <w:rPr>
+          <w:rFonts w:ascii="Century Gothic" w:hAnsi="Century Gothic"/>
+          <w:sz w:val="20"/>
+          <w:szCs w:val="20"/>
+        </w:rPr>
+      </w:pPr>
+      <w:r>
+        <w:rPr>
+          <w:rFonts w:ascii="Century Gothic" w:hAnsi="Century Gothic"/>
+          <w:sz w:val="20"/>
+          <w:szCs w:val="20"/>
+        </w:rPr>
+        <w:lastRenderedPageBreak/>
+        <w:t xml:space="preserve">1. </w:t>
+      </w:r>
+      <w:r>
+        <w:rPr>
+          <w:rFonts w:ascii="Century Gothic" w:hAnsi="Century Gothic"/>
+          <w:sz w:val="20"/>
+          <w:szCs w:val="20"/>
+        </w:rPr>
+        <w:t>Secure Network Architecture</w:t>
+      </w:r>
+    </w:p>
+    <w:p>
+      <w:pPr>
+        <w:spacing w:line="360" w:lineRule="auto"/>
+        <w:rPr>
+          <w:rFonts w:ascii="Century Gothic" w:hAnsi="Century Gothic"/>
+          <w:sz w:val="20"/>
+          <w:szCs w:val="20"/>
+        </w:rPr>
+      </w:pPr>
+      <w:r>
+        <w:rPr>
+          <w:rFonts w:ascii="Century Gothic" w:hAnsi="Century Gothic"/>
+          <w:sz w:val="20"/>
+          <w:szCs w:val="20"/>
+        </w:rPr>
+        <w:t xml:space="preserve">2. </w:t>
+      </w:r>
+      <w:r>
+        <w:rPr>
+          <w:rFonts w:ascii="Century Gothic" w:hAnsi="Century Gothic"/>
+          <w:sz w:val="20"/>
+          <w:szCs w:val="20"/>
+        </w:rPr>
+        <w:t>Secure Access Points</w:t>
+      </w:r>
+    </w:p>
+    <w:p>
+      <w:pPr>
+        <w:spacing w:line="360" w:lineRule="auto"/>
+        <w:rPr>
+          <w:rFonts w:ascii="Century Gothic" w:hAnsi="Century Gothic"/>
+          <w:sz w:val="20"/>
+          <w:szCs w:val="20"/>
+        </w:rPr>
+      </w:pPr>
+      <w:r>
+        <w:rPr>
+          <w:rFonts w:ascii="Century Gothic" w:hAnsi="Century Gothic"/>
+          <w:sz w:val="20"/>
+          <w:szCs w:val="20"/>
+        </w:rPr>
+        <w:t xml:space="preserve">3. </w:t>
+      </w:r>
+      <w:r>
+        <w:rPr>
+          <w:rFonts w:ascii="Century Gothic" w:hAnsi="Century Gothic"/>
+          <w:sz w:val="20"/>
+          <w:szCs w:val="20"/>
+        </w:rPr>
+        <w:t>Transmission Protection</w:t>
+      </w:r>
+    </w:p>
+    <w:p>
+      <w:pPr>
+        <w:spacing w:line="360" w:lineRule="auto"/>
+        <w:rPr>
+          <w:rFonts w:ascii="Century Gothic" w:hAnsi="Century Gothic"/>
+          <w:sz w:val="20"/>
+          <w:szCs w:val="20"/>
+        </w:rPr>
+      </w:pPr>
+      <w:r>
+        <w:rPr>
+          <w:rFonts w:ascii="Century Gothic" w:hAnsi="Century Gothic"/>
+          <w:sz w:val="20"/>
+          <w:szCs w:val="20"/>
+        </w:rPr>
+        <w:t xml:space="preserve">4. </w:t>
+      </w:r>
+      <w:r>
+        <w:rPr>
+          <w:rFonts w:ascii="Century Gothic" w:hAnsi="Century Gothic"/>
+          <w:sz w:val="20"/>
+          <w:szCs w:val="20"/>
+        </w:rPr>
+        <w:t>Amazon Corporate Segregation</w:t>
+      </w:r>
+    </w:p>
+    <w:p>
+      <w:pPr>
+        <w:spacing w:line="360" w:lineRule="auto"/>
+        <w:rPr>
+          <w:rFonts w:ascii="Century Gothic" w:hAnsi="Century Gothic"/>
+          <w:sz w:val="20"/>
+          <w:szCs w:val="20"/>
+        </w:rPr>
+      </w:pPr>
+      <w:r>
+        <w:rPr>
+          <w:rFonts w:ascii="Century Gothic" w:hAnsi="Century Gothic"/>
+          <w:sz w:val="20"/>
+          <w:szCs w:val="20"/>
+        </w:rPr>
+        <w:t xml:space="preserve">5. </w:t>
+      </w:r>
+      <w:r>
+        <w:rPr>
+          <w:rFonts w:ascii="Century Gothic" w:hAnsi="Century Gothic"/>
+          <w:sz w:val="20"/>
+          <w:szCs w:val="20"/>
+        </w:rPr>
+        <w:t>Fault-Tolerant Design</w:t>
+      </w:r>
+    </w:p>
+    <w:p>
+      <w:pPr>
+        <w:spacing w:line="360" w:lineRule="auto"/>
+        <w:rPr>
+          <w:rFonts w:ascii="Century Gothic" w:hAnsi="Century Gothic"/>
+          <w:sz w:val="20"/>
+          <w:szCs w:val="20"/>
+        </w:rPr>
+      </w:pPr>
+      <w:r>
+        <w:rPr>
+          <w:rFonts w:ascii="Century Gothic" w:hAnsi="Century Gothic"/>
+          <w:sz w:val="20"/>
+          <w:szCs w:val="20"/>
+        </w:rPr>
+        <w:t xml:space="preserve">6. </w:t>
+      </w:r>
+      <w:r>
+        <w:rPr>
+          <w:rFonts w:ascii="Century Gothic" w:hAnsi="Century Gothic"/>
+          <w:sz w:val="20"/>
+          <w:szCs w:val="20"/>
+        </w:rPr>
+        <w:t>Network Monitoring and Security</w:t>
+      </w:r>
+    </w:p>
+    <w:p>
+      <w:pPr>
+        <w:spacing w:line="360" w:lineRule="auto"/>
+        <w:rPr>
+          <w:rFonts w:ascii="Century Gothic" w:hAnsi="Century Gothic"/>
+          <w:sz w:val="20"/>
+          <w:szCs w:val="20"/>
+        </w:rPr>
+      </w:pPr>
+    </w:p>
+    <w:p>
+      <w:pPr>
+        <w:spacing w:line="360" w:lineRule="auto"/>
+        <w:rPr>
+          <w:rFonts w:ascii="Century Gothic" w:hAnsi="Century Gothic"/>
+          <w:b/>
+          <w:bCs/>
+          <w:sz w:val="20"/>
+          <w:szCs w:val="20"/>
+        </w:rPr>
+      </w:pPr>
+      <w:r>
+        <w:rPr>
+          <w:rFonts w:ascii="Century Gothic" w:hAnsi="Century Gothic"/>
+          <w:b/>
+          <w:bCs/>
+          <w:sz w:val="20"/>
+          <w:szCs w:val="20"/>
+        </w:rPr>
+        <w:t>D. Amazon S3</w:t>
+      </w:r>
+    </w:p>
+    <w:p>
+      <w:pPr>
+        <w:spacing w:line="360" w:lineRule="auto"/>
+        <w:rPr>
+          <w:rFonts w:ascii="Century Gothic" w:hAnsi="Century Gothic"/>
+          <w:sz w:val="20"/>
+          <w:szCs w:val="20"/>
+        </w:rPr>
+      </w:pPr>
+      <w:r>
+        <w:rPr>
+          <w:rFonts w:ascii="Century Gothic" w:hAnsi="Century Gothic"/>
+          <w:sz w:val="20"/>
+          <w:szCs w:val="20"/>
+        </w:rPr>
+        <w:t>A. Amazon S3 Amazon is one of the leading cloud computing providers and has the benefit of gaining customer trust in cloud computing. Amazon also recommended this trust by following safety standards. The following describes how Amazon maintained a good position during the security period in use. Amazon uses the Identity Access Management (IAM) framework to control access to its services. IAM is a framework used to identify, authenticate, and authorize users/users, processes/groups, or groups to access AWS resources. The framework supports a centralized view of user management, passwords, access keys, and policies. This configuration for AWS users, permissions, and services/services define which user can access the pre-defined authorized device. The framework works as follows:</w:t>
+      </w:r>
+    </w:p>
+    <w:p>
+      <w:pPr>
+        <w:pStyle w:val="ListParagraph"/>
+        <w:numPr>
+          <w:ilvl w:val="0"/>
+          <w:numId w:val="2"/>
+        </w:numPr>
+        <w:spacing w:line="360" w:lineRule="auto"/>
+        <w:rPr>
+          <w:rFonts w:ascii="Century Gothic" w:hAnsi="Century Gothic"/>
+          <w:sz w:val="20"/>
+          <w:szCs w:val="20"/>
+        </w:rPr>
+      </w:pPr>
+      <w:r>
+        <w:rPr>
+          <w:rFonts w:ascii="Century Gothic" w:hAnsi="Century Gothic"/>
+          <w:sz w:val="20"/>
+          <w:szCs w:val="20"/>
+        </w:rPr>
+        <w:t>When a user first registers with an email address and password, the account created is considered a root account with full access to all available resources and services in AWS. It is considered the best way to use IAM to build users, teams, and roles.</w:t>
+      </w:r>
+    </w:p>
+    <w:p>
+      <w:pPr>
+        <w:pStyle w:val="ListParagraph"/>
+        <w:numPr>
+          <w:ilvl w:val="0"/>
+          <w:numId w:val="2"/>
+        </w:numPr>
+        <w:spacing w:line="360" w:lineRule="auto"/>
+        <w:rPr>
+          <w:rFonts w:ascii="Century Gothic" w:hAnsi="Century Gothic"/>
+          <w:sz w:val="20"/>
+          <w:szCs w:val="20"/>
+        </w:rPr>
+      </w:pPr>
+      <w:r>
+        <w:rPr>
+          <w:rFonts w:ascii="Century Gothic" w:hAnsi="Century Gothic"/>
+          <w:sz w:val="20"/>
+          <w:szCs w:val="20"/>
+        </w:rPr>
+        <w:t>The created IAM user can be set to obtain a username, password, access key, and a set of access permissions for a specific account. IAM user roles are encouraged to ensure that no user can access all root account resources and verify the different login credentials for the assigned accounts.</w:t>
+      </w:r>
+    </w:p>
+    <w:p>
+      <w:pPr>
+        <w:pStyle w:val="ListParagraph"/>
+        <w:numPr>
+          <w:ilvl w:val="0"/>
+          <w:numId w:val="2"/>
+        </w:numPr>
+        <w:spacing w:line="360" w:lineRule="auto"/>
+        <w:rPr>
+          <w:rFonts w:ascii="Century Gothic" w:hAnsi="Century Gothic"/>
+          <w:sz w:val="20"/>
+          <w:szCs w:val="20"/>
+        </w:rPr>
+      </w:pPr>
+      <w:r>
+        <w:rPr>
+          <w:rFonts w:ascii="Century Gothic" w:hAnsi="Century Gothic"/>
+          <w:sz w:val="20"/>
+          <w:szCs w:val="20"/>
+        </w:rPr>
+        <w:t>The IAM group can be created based on daily activities or level of access. Those groups can be set to have a different set of access policies. It is recommended to set permissions based on user level not based on user level for better access management.</w:t>
+      </w:r>
+    </w:p>
+    <w:p>
+      <w:pPr>
+        <w:spacing w:line="360" w:lineRule="auto"/>
+        <w:rPr>
+          <w:rFonts w:ascii="Century Gothic" w:hAnsi="Century Gothic"/>
+          <w:sz w:val="20"/>
+          <w:szCs w:val="20"/>
+        </w:rPr>
+      </w:pPr>
+      <w:r>
+        <w:rPr>
+          <w:rFonts w:ascii="Century Gothic" w:hAnsi="Century Gothic"/>
+          <w:sz w:val="20"/>
+          <w:szCs w:val="20"/>
+        </w:rPr>
+        <w:t>Setting access to the minimum access right is also recommended. With minimal rights, and to avoid the escalation of rights, the IAM Role can be used instead. IAM roles, unlike passwords or access keys, support the use of temporary security information. IAM policies are usually set to limit a particular source of access or time, based on other circumstances.</w:t>
+      </w:r>
+    </w:p>
+    <w:p>
+      <w:pPr>
+        <w:spacing w:line="360" w:lineRule="auto"/>
+        <w:rPr>
+          <w:rFonts w:ascii="Century Gothic" w:hAnsi="Century Gothic"/>
+          <w:b/>
+          <w:bCs/>
+          <w:sz w:val="20"/>
+          <w:szCs w:val="20"/>
+        </w:rPr>
+      </w:pPr>
+      <w:r>
+        <w:rPr>
+          <w:rFonts w:ascii="Century Gothic" w:hAnsi="Century Gothic"/>
+          <w:b/>
+          <w:bCs/>
+          <w:sz w:val="20"/>
+          <w:szCs w:val="20"/>
+        </w:rPr>
+        <w:lastRenderedPageBreak/>
+        <w:t>References</w:t>
+      </w:r>
+    </w:p>
+    <w:p>
+      <w:pPr>
+        <w:spacing w:line="360" w:lineRule="auto"/>
+        <w:rPr>
+          <w:rFonts w:ascii="Century Gothic" w:hAnsi="Century Gothic"/>
+          <w:sz w:val="20"/>
+          <w:szCs w:val="20"/>
+        </w:rPr>
+      </w:pPr>
+      <w:hyperlink r:id="rId5" w:anchor="conclusion" w:history="1">
+        <w:r>
+          <w:rPr>
+            <w:rStyle w:val="Hyperlink"/>
+            <w:rFonts w:ascii="Century Gothic" w:hAnsi="Century Gothic"/>
+            <w:sz w:val="20"/>
+            <w:szCs w:val="20"/>
+          </w:rPr>
+          <w:t>https://www.ijraset.com/research-paper/aws-cloud-computing-technology#conclusion</w:t>
+        </w:r>
+      </w:hyperlink>
+    </w:p>
+    <w:p>
+      <w:pPr>
+        <w:spacing w:line="360" w:lineRule="auto"/>
+        <w:rPr>
+          <w:rFonts w:ascii="Century Gothic" w:hAnsi="Century Gothic"/>
+          <w:sz w:val="20"/>
+          <w:szCs w:val="20"/>
+        </w:rPr>
+      </w:pPr>
+      <w:hyperlink r:id="rId6" w:history="1">
+        <w:r>
+          <w:rPr>
+            <w:rStyle w:val="Hyperlink"/>
+            <w:rFonts w:ascii="Century Gothic" w:hAnsi="Century Gothic"/>
+            <w:sz w:val="20"/>
+            <w:szCs w:val="20"/>
+          </w:rPr>
+          <w:t>https://resources.sei.cmu.edu/asset_files/technicalnote/2006_004_001_14666.pdf</w:t>
+        </w:r>
+      </w:hyperlink>
+    </w:p>
+    <w:p>
+      <w:pPr>
+        <w:rPr>
+          <w:rFonts w:ascii="Times New Roman" w:hAnsi="Times New Roman" w:cs="Times New Roman"/>
+          <w:b/>
+          <w:bCs/>
+          <w:sz w:val="24"/>
+          <w:szCs w:val="24"/>
+        </w:rPr>
+      </w:pPr>
     </w:p>
     <w:sectPr>
       <w:pgSz w:w="12240" w:h="15840"/>
@@ -216,6 +1267,243 @@
     </w:sectPr>
   </w:body>
 </w:document>
+</file>
+
+<file path=word/numbering.xml><?xml version="1.0" encoding="utf-8"?>
+<w:numbering xmlns:wpc="http://schemas.microsoft.com/office/word/2010/wordprocessingCanvas" xmlns:cx="http://schemas.microsoft.com/office/drawing/2014/chartex" xmlns:cx1="http://schemas.microsoft.com/office/drawing/2015/9/8/chartex" xmlns:cx2="http://schemas.microsoft.com/office/drawing/2015/10/21/chartex" xmlns:cx3="http://schemas.microsoft.com/office/drawing/2016/5/9/chartex" xmlns:cx4="http://schemas.microsoft.com/office/drawing/2016/5/10/chartex" xmlns:cx5="http://schemas.microsoft.com/office/drawing/2016/5/11/chartex" xmlns:cx6="http://schemas.microsoft.com/office/drawing/2016/5/12/chartex" xmlns:cx7="http://schemas.microsoft.com/office/drawing/2016/5/13/chartex" xmlns:cx8="http://schemas.microsoft.com/office/drawing/2016/5/14/chartex" xmlns:mc="http://schemas.openxmlformats.org/markup-compatibility/2006" xmlns:aink="http://schemas.microsoft.com/office/drawing/2016/ink" xmlns:am3d="http://schemas.microsoft.com/office/drawing/2017/model3d" xmlns:o="urn:schemas-microsoft-com:office:office" xmlns:oel="http://schemas.microsoft.com/office/2019/extlst" xmlns:r="http://schemas.openxmlformats.org/officeDocument/2006/relationships" xmlns:m="http://schemas.openxmlformats.org/officeDocument/2006/math" xmlns:v="urn:schemas-microsoft-com:vml" xmlns:wp14="http://schemas.microsoft.com/office/word/2010/wordprocessingDrawing" xmlns:wp="http://schemas.openxmlformats.org/drawingml/2006/wordprocessingDrawing" xmlns:w10="urn:schemas-microsoft-com:office:word" xmlns:w="http://schemas.openxmlformats.org/wordprocessingml/2006/main" xmlns:w14="http://schemas.microsoft.com/office/word/2010/wordml" xmlns:w15="http://schemas.microsoft.com/office/word/2012/wordml" xmlns:w16cex="http://schemas.microsoft.com/office/word/2018/wordml/cex" xmlns:w16cid="http://schemas.microsoft.com/office/word/2016/wordml/cid" xmlns:w16="http://schemas.microsoft.com/office/word/2018/wordml" xmlns:w16sdtdh="http://schemas.microsoft.com/office/word/2020/wordml/sdtdatahash" xmlns:w16se="http://schemas.microsoft.com/office/word/2015/wordml/symex" xmlns:wpg="http://schemas.microsoft.com/office/word/2010/wordprocessingGroup" xmlns:wpi="http://schemas.microsoft.com/office/word/2010/wordprocessingInk" xmlns:wne="http://schemas.microsoft.com/office/word/2006/wordml" xmlns:wps="http://schemas.microsoft.com/office/word/2010/wordprocessingShape" mc:Ignorable="w14 w15 w16se w16cid w16 w16cex w16sdtdh wp14">
+  <w:abstractNum w:abstractNumId="0" w15:restartNumberingAfterBreak="0">
+    <w:nsid w:val="1BF251CA"/>
+    <w:multiLevelType w:val="hybridMultilevel"/>
+    <w:tmpl w:val="DC86AAD4"/>
+    <w:lvl w:ilvl="0" w:tplc="0409000F">
+      <w:start w:val="1"/>
+      <w:numFmt w:val="decimal"/>
+      <w:lvlText w:val="%1."/>
+      <w:lvlJc w:val="left"/>
+      <w:pPr>
+        <w:ind w:left="720" w:hanging="360"/>
+      </w:pPr>
+      <w:rPr>
+        <w:rFonts w:hint="default"/>
+      </w:rPr>
+    </w:lvl>
+    <w:lvl w:ilvl="1" w:tplc="FFFFFFFF" w:tentative="1">
+      <w:start w:val="1"/>
+      <w:numFmt w:val="bullet"/>
+      <w:lvlText w:val="o"/>
+      <w:lvlJc w:val="left"/>
+      <w:pPr>
+        <w:ind w:left="1440" w:hanging="360"/>
+      </w:pPr>
+      <w:rPr>
+        <w:rFonts w:ascii="Courier New" w:hAnsi="Courier New" w:cs="Courier New" w:hint="default"/>
+      </w:rPr>
+    </w:lvl>
+    <w:lvl w:ilvl="2" w:tplc="FFFFFFFF" w:tentative="1">
+      <w:start w:val="1"/>
+      <w:numFmt w:val="bullet"/>
+      <w:lvlText w:val=""/>
+      <w:lvlJc w:val="left"/>
+      <w:pPr>
+        <w:ind w:left="2160" w:hanging="360"/>
+      </w:pPr>
+      <w:rPr>
+        <w:rFonts w:ascii="Wingdings" w:hAnsi="Wingdings" w:hint="default"/>
+      </w:rPr>
+    </w:lvl>
+    <w:lvl w:ilvl="3" w:tplc="FFFFFFFF" w:tentative="1">
+      <w:start w:val="1"/>
+      <w:numFmt w:val="bullet"/>
+      <w:lvlText w:val=""/>
+      <w:lvlJc w:val="left"/>
+      <w:pPr>
+        <w:ind w:left="2880" w:hanging="360"/>
+      </w:pPr>
+      <w:rPr>
+        <w:rFonts w:ascii="Symbol" w:hAnsi="Symbol" w:hint="default"/>
+      </w:rPr>
+    </w:lvl>
+    <w:lvl w:ilvl="4" w:tplc="FFFFFFFF" w:tentative="1">
+      <w:start w:val="1"/>
+      <w:numFmt w:val="bullet"/>
+      <w:lvlText w:val="o"/>
+      <w:lvlJc w:val="left"/>
+      <w:pPr>
+        <w:ind w:left="3600" w:hanging="360"/>
+      </w:pPr>
+      <w:rPr>
+        <w:rFonts w:ascii="Courier New" w:hAnsi="Courier New" w:cs="Courier New" w:hint="default"/>
+      </w:rPr>
+    </w:lvl>
+    <w:lvl w:ilvl="5" w:tplc="FFFFFFFF" w:tentative="1">
+      <w:start w:val="1"/>
+      <w:numFmt w:val="bullet"/>
+      <w:lvlText w:val=""/>
+      <w:lvlJc w:val="left"/>
+      <w:pPr>
+        <w:ind w:left="4320" w:hanging="360"/>
+      </w:pPr>
+      <w:rPr>
+        <w:rFonts w:ascii="Wingdings" w:hAnsi="Wingdings" w:hint="default"/>
+      </w:rPr>
+    </w:lvl>
+    <w:lvl w:ilvl="6" w:tplc="FFFFFFFF" w:tentative="1">
+      <w:start w:val="1"/>
+      <w:numFmt w:val="bullet"/>
+      <w:lvlText w:val=""/>
+      <w:lvlJc w:val="left"/>
+      <w:pPr>
+        <w:ind w:left="5040" w:hanging="360"/>
+      </w:pPr>
+      <w:rPr>
+        <w:rFonts w:ascii="Symbol" w:hAnsi="Symbol" w:hint="default"/>
+      </w:rPr>
+    </w:lvl>
+    <w:lvl w:ilvl="7" w:tplc="FFFFFFFF" w:tentative="1">
+      <w:start w:val="1"/>
+      <w:numFmt w:val="bullet"/>
+      <w:lvlText w:val="o"/>
+      <w:lvlJc w:val="left"/>
+      <w:pPr>
+        <w:ind w:left="5760" w:hanging="360"/>
+      </w:pPr>
+      <w:rPr>
+        <w:rFonts w:ascii="Courier New" w:hAnsi="Courier New" w:cs="Courier New" w:hint="default"/>
+      </w:rPr>
+    </w:lvl>
+    <w:lvl w:ilvl="8" w:tplc="FFFFFFFF" w:tentative="1">
+      <w:start w:val="1"/>
+      <w:numFmt w:val="bullet"/>
+      <w:lvlText w:val=""/>
+      <w:lvlJc w:val="left"/>
+      <w:pPr>
+        <w:ind w:left="6480" w:hanging="360"/>
+      </w:pPr>
+      <w:rPr>
+        <w:rFonts w:ascii="Wingdings" w:hAnsi="Wingdings" w:hint="default"/>
+      </w:rPr>
+    </w:lvl>
+  </w:abstractNum>
+  <w:abstractNum w:abstractNumId="1" w15:restartNumberingAfterBreak="0">
+    <w:nsid w:val="30FD2035"/>
+    <w:multiLevelType w:val="hybridMultilevel"/>
+    <w:tmpl w:val="AD4A8CAE"/>
+    <w:lvl w:ilvl="0" w:tplc="04090001">
+      <w:start w:val="1"/>
+      <w:numFmt w:val="bullet"/>
+      <w:lvlText w:val=""/>
+      <w:lvlJc w:val="left"/>
+      <w:pPr>
+        <w:ind w:left="720" w:hanging="360"/>
+      </w:pPr>
+      <w:rPr>
+        <w:rFonts w:ascii="Symbol" w:hAnsi="Symbol" w:hint="default"/>
+      </w:rPr>
+    </w:lvl>
+    <w:lvl w:ilvl="1" w:tplc="04090003" w:tentative="1">
+      <w:start w:val="1"/>
+      <w:numFmt w:val="bullet"/>
+      <w:lvlText w:val="o"/>
+      <w:lvlJc w:val="left"/>
+      <w:pPr>
+        <w:ind w:left="1440" w:hanging="360"/>
+      </w:pPr>
+      <w:rPr>
+        <w:rFonts w:ascii="Courier New" w:hAnsi="Courier New" w:cs="Courier New" w:hint="default"/>
+      </w:rPr>
+    </w:lvl>
+    <w:lvl w:ilvl="2" w:tplc="04090005" w:tentative="1">
+      <w:start w:val="1"/>
+      <w:numFmt w:val="bullet"/>
+      <w:lvlText w:val=""/>
+      <w:lvlJc w:val="left"/>
+      <w:pPr>
+        <w:ind w:left="2160" w:hanging="360"/>
+      </w:pPr>
+      <w:rPr>
+        <w:rFonts w:ascii="Wingdings" w:hAnsi="Wingdings" w:hint="default"/>
+      </w:rPr>
+    </w:lvl>
+    <w:lvl w:ilvl="3" w:tplc="04090001" w:tentative="1">
+      <w:start w:val="1"/>
+      <w:numFmt w:val="bullet"/>
+      <w:lvlText w:val=""/>
+      <w:lvlJc w:val="left"/>
+      <w:pPr>
+        <w:ind w:left="2880" w:hanging="360"/>
+      </w:pPr>
+      <w:rPr>
+        <w:rFonts w:ascii="Symbol" w:hAnsi="Symbol" w:hint="default"/>
+      </w:rPr>
+    </w:lvl>
+    <w:lvl w:ilvl="4" w:tplc="04090003" w:tentative="1">
+      <w:start w:val="1"/>
+      <w:numFmt w:val="bullet"/>
+      <w:lvlText w:val="o"/>
+      <w:lvlJc w:val="left"/>
+      <w:pPr>
+        <w:ind w:left="3600" w:hanging="360"/>
+      </w:pPr>
+      <w:rPr>
+        <w:rFonts w:ascii="Courier New" w:hAnsi="Courier New" w:cs="Courier New" w:hint="default"/>
+      </w:rPr>
+    </w:lvl>
+    <w:lvl w:ilvl="5" w:tplc="04090005" w:tentative="1">
+      <w:start w:val="1"/>
+      <w:numFmt w:val="bullet"/>
+      <w:lvlText w:val=""/>
+      <w:lvlJc w:val="left"/>
+      <w:pPr>
+        <w:ind w:left="4320" w:hanging="360"/>
+      </w:pPr>
+      <w:rPr>
+        <w:rFonts w:ascii="Wingdings" w:hAnsi="Wingdings" w:hint="default"/>
+      </w:rPr>
+    </w:lvl>
+    <w:lvl w:ilvl="6" w:tplc="04090001" w:tentative="1">
+      <w:start w:val="1"/>
+      <w:numFmt w:val="bullet"/>
+      <w:lvlText w:val=""/>
+      <w:lvlJc w:val="left"/>
+      <w:pPr>
+        <w:ind w:left="5040" w:hanging="360"/>
+      </w:pPr>
+      <w:rPr>
+        <w:rFonts w:ascii="Symbol" w:hAnsi="Symbol" w:hint="default"/>
+      </w:rPr>
+    </w:lvl>
+    <w:lvl w:ilvl="7" w:tplc="04090003" w:tentative="1">
+      <w:start w:val="1"/>
+      <w:numFmt w:val="bullet"/>
+      <w:lvlText w:val="o"/>
+      <w:lvlJc w:val="left"/>
+      <w:pPr>
+        <w:ind w:left="5760" w:hanging="360"/>
+      </w:pPr>
+      <w:rPr>
+        <w:rFonts w:ascii="Courier New" w:hAnsi="Courier New" w:cs="Courier New" w:hint="default"/>
+      </w:rPr>
+    </w:lvl>
+    <w:lvl w:ilvl="8" w:tplc="04090005" w:tentative="1">
+      <w:start w:val="1"/>
+      <w:numFmt w:val="bullet"/>
+      <w:lvlText w:val=""/>
+      <w:lvlJc w:val="left"/>
+      <w:pPr>
+        <w:ind w:left="6480" w:hanging="360"/>
+      </w:pPr>
+      <w:rPr>
+        <w:rFonts w:ascii="Wingdings" w:hAnsi="Wingdings" w:hint="default"/>
+      </w:rPr>
+    </w:lvl>
+  </w:abstractNum>
+  <w:num w:numId="1" w16cid:durableId="518324624">
+    <w:abstractNumId w:val="1"/>
+  </w:num>
+  <w:num w:numId="2" w16cid:durableId="1867520085">
+    <w:abstractNumId w:val="0"/>
+  </w:num>
+</w:numbering>
 </file>
 
 <file path=word/styles.xml><?xml version="1.0" encoding="utf-8"?>
@@ -646,6 +1934,28 @@
     <w:semiHidden/>
     <w:unhideWhenUsed/>
   </w:style>
+  <w:style w:type="paragraph" w:styleId="ListParagraph">
+    <w:name w:val="List Paragraph"/>
+    <w:basedOn w:val="Normal"/>
+    <w:uiPriority w:val="34"/>
+    <w:qFormat/>
+    <w:rsid w:val="00323EF0"/>
+    <w:pPr>
+      <w:ind w:left="720"/>
+      <w:contextualSpacing/>
+    </w:pPr>
+  </w:style>
+  <w:style w:type="character" w:styleId="Hyperlink">
+    <w:name w:val="Hyperlink"/>
+    <w:basedOn w:val="DefaultParagraphFont"/>
+    <w:uiPriority w:val="99"/>
+    <w:unhideWhenUsed/>
+    <w:rsid w:val="00323EF0"/>
+    <w:rPr>
+      <w:color w:val="0563C1" w:themeColor="hyperlink"/>
+      <w:u w:val="single"/>
+    </w:rPr>
+  </w:style>
 </w:styles>
 </file>
 

</xml_diff>

<commit_message>
This is for my part of the task which is the Introduction.
</commit_message>
<xml_diff>
--- a/file.docx
+++ b/file.docx
@@ -33,6 +33,27 @@
           <w:szCs w:val="24"/>
         </w:rPr>
       </w:pPr>
+      <w:r>
+        <w:rPr>
+          <w:rFonts w:ascii="Times New Roman" w:hAnsi="Times New Roman" w:cs="Times New Roman"/>
+          <w:b/>
+          <w:bCs/>
+          <w:sz w:val="24"/>
+          <w:szCs w:val="24"/>
+        </w:rPr>
+        <w:t>Autida, Griella Jane,</w:t>
+      </w:r>
+    </w:p>
+    <w:p>
+      <w:pPr>
+        <w:rPr>
+          <w:rFonts w:ascii="Times New Roman" w:hAnsi="Times New Roman" w:cs="Times New Roman"/>
+          <w:b/>
+          <w:bCs/>
+          <w:sz w:val="24"/>
+          <w:szCs w:val="24"/>
+        </w:rPr>
+      </w:pPr>
       <w:proofErr w:type="spellStart"/>
       <w:r>
         <w:rPr>
@@ -42,7 +63,7 @@
           <w:sz w:val="24"/>
           <w:szCs w:val="24"/>
         </w:rPr>
-        <w:t>Autida</w:t>
+        <w:t>Cruzada</w:t>
       </w:r>
       <w:proofErr w:type="spellEnd"/>
       <w:r>
@@ -53,6 +74,39 @@
           <w:sz w:val="24"/>
           <w:szCs w:val="24"/>
         </w:rPr>
+        <w:t xml:space="preserve">, Joshua, </w:t>
+      </w:r>
+    </w:p>
+    <w:p>
+      <w:pPr>
+        <w:rPr>
+          <w:rFonts w:ascii="Times New Roman" w:hAnsi="Times New Roman" w:cs="Times New Roman"/>
+          <w:b/>
+          <w:bCs/>
+          <w:sz w:val="24"/>
+          <w:szCs w:val="24"/>
+        </w:rPr>
+      </w:pPr>
+      <w:proofErr w:type="spellStart"/>
+      <w:r>
+        <w:rPr>
+          <w:rFonts w:ascii="Times New Roman" w:hAnsi="Times New Roman" w:cs="Times New Roman"/>
+          <w:b/>
+          <w:bCs/>
+          <w:sz w:val="24"/>
+          <w:szCs w:val="24"/>
+        </w:rPr>
+        <w:t>Orale</w:t>
+      </w:r>
+      <w:proofErr w:type="spellEnd"/>
+      <w:r>
+        <w:rPr>
+          <w:rFonts w:ascii="Times New Roman" w:hAnsi="Times New Roman" w:cs="Times New Roman"/>
+          <w:b/>
+          <w:bCs/>
+          <w:sz w:val="24"/>
+          <w:szCs w:val="24"/>
+        </w:rPr>
         <w:t xml:space="preserve">, </w:t>
       </w:r>
       <w:proofErr w:type="spellStart"/>
@@ -64,7 +118,7 @@
           <w:sz w:val="24"/>
           <w:szCs w:val="24"/>
         </w:rPr>
-        <w:t>Griella</w:t>
+        <w:t>Jerimi</w:t>
       </w:r>
       <w:proofErr w:type="spellEnd"/>
       <w:r>
@@ -75,19 +129,8 @@
           <w:sz w:val="24"/>
           <w:szCs w:val="24"/>
         </w:rPr>
-        <w:t xml:space="preserve"> Jane,</w:t>
-      </w:r>
-    </w:p>
-    <w:p>
-      <w:pPr>
-        <w:rPr>
-          <w:rFonts w:ascii="Times New Roman" w:hAnsi="Times New Roman" w:cs="Times New Roman"/>
-          <w:b/>
-          <w:bCs/>
-          <w:sz w:val="24"/>
-          <w:szCs w:val="24"/>
-        </w:rPr>
-      </w:pPr>
+        <w:t xml:space="preserve">, </w:t>
+      </w:r>
       <w:proofErr w:type="spellStart"/>
       <w:r>
         <w:rPr>
@@ -97,7 +140,7 @@
           <w:sz w:val="24"/>
           <w:szCs w:val="24"/>
         </w:rPr>
-        <w:t>Cruzada</w:t>
+        <w:t>Quitoles</w:t>
       </w:r>
       <w:proofErr w:type="spellEnd"/>
       <w:r>
@@ -108,49 +151,6 @@
           <w:sz w:val="24"/>
           <w:szCs w:val="24"/>
         </w:rPr>
-        <w:t xml:space="preserve">, Joshua, </w:t>
-      </w:r>
-    </w:p>
-    <w:p>
-      <w:pPr>
-        <w:rPr>
-          <w:rFonts w:ascii="Times New Roman" w:hAnsi="Times New Roman" w:cs="Times New Roman"/>
-          <w:b/>
-          <w:bCs/>
-          <w:sz w:val="24"/>
-          <w:szCs w:val="24"/>
-        </w:rPr>
-      </w:pPr>
-      <w:r>
-        <w:rPr>
-          <w:rFonts w:ascii="Times New Roman" w:hAnsi="Times New Roman" w:cs="Times New Roman"/>
-          <w:b/>
-          <w:bCs/>
-          <w:sz w:val="24"/>
-          <w:szCs w:val="24"/>
-        </w:rPr>
-        <w:t xml:space="preserve">Orale, Jerimi, </w:t>
-      </w:r>
-      <w:proofErr w:type="spellStart"/>
-      <w:r>
-        <w:rPr>
-          <w:rFonts w:ascii="Times New Roman" w:hAnsi="Times New Roman" w:cs="Times New Roman"/>
-          <w:b/>
-          <w:bCs/>
-          <w:sz w:val="24"/>
-          <w:szCs w:val="24"/>
-        </w:rPr>
-        <w:t>Quitoles</w:t>
-      </w:r>
-      <w:proofErr w:type="spellEnd"/>
-      <w:r>
-        <w:rPr>
-          <w:rFonts w:ascii="Times New Roman" w:hAnsi="Times New Roman" w:cs="Times New Roman"/>
-          <w:b/>
-          <w:bCs/>
-          <w:sz w:val="24"/>
-          <w:szCs w:val="24"/>
-        </w:rPr>
         <w:t xml:space="preserve">, </w:t>
       </w:r>
     </w:p>
@@ -206,6 +206,204 @@
           <w:szCs w:val="24"/>
         </w:rPr>
         <w:t>Cloud Computing and Autonomic Computing: Pioneering the Future of IT</w:t>
+      </w:r>
+    </w:p>
+    <w:p>
+      <w:pPr>
+        <w:jc w:val="center"/>
+        <w:rPr>
+          <w:rFonts w:ascii="Times New Roman" w:hAnsi="Times New Roman" w:cs="Times New Roman"/>
+          <w:b/>
+          <w:bCs/>
+          <w:sz w:val="24"/>
+          <w:szCs w:val="24"/>
+        </w:rPr>
+      </w:pPr>
+    </w:p>
+    <w:p>
+      <w:pPr>
+        <w:rPr>
+          <w:rFonts w:ascii="Century Gothic" w:hAnsi="Century Gothic"/>
+          <w:sz w:val="24"/>
+          <w:szCs w:val="24"/>
+        </w:rPr>
+      </w:pPr>
+      <w:r>
+        <w:rPr>
+          <w:rFonts w:ascii="Century Gothic" w:hAnsi="Century Gothic"/>
+          <w:sz w:val="24"/>
+          <w:szCs w:val="24"/>
+        </w:rPr>
+        <w:t xml:space="preserve">Introduction: </w:t>
+      </w:r>
+    </w:p>
+    <w:p>
+      <w:pPr>
+        <w:rPr>
+          <w:rFonts w:ascii="Century Gothic" w:hAnsi="Century Gothic"/>
+          <w:sz w:val="24"/>
+          <w:szCs w:val="24"/>
+        </w:rPr>
+      </w:pPr>
+      <w:r>
+        <w:rPr>
+          <w:rFonts w:ascii="Century Gothic" w:hAnsi="Century Gothic"/>
+          <w:sz w:val="24"/>
+          <w:szCs w:val="24"/>
+        </w:rPr>
+        <w:t xml:space="preserve">Cloud Computing and Autonomic Computing are two groundbreaking technologies that are reshaping the landscape of information technology (IT) and propelling us towards a future where intelligent, self-managing systems take center stage. These paradigms have the potential to revolutionize IT infrastructure, service delivery, and overall system management, offering unprecedented levels of flexibility, scalability, and efficiency. </w:t>
+      </w:r>
+    </w:p>
+    <w:p>
+      <w:pPr>
+        <w:rPr>
+          <w:rFonts w:ascii="Century Gothic" w:hAnsi="Century Gothic"/>
+          <w:sz w:val="24"/>
+          <w:szCs w:val="24"/>
+        </w:rPr>
+      </w:pPr>
+      <w:r>
+        <w:rPr>
+          <w:rFonts w:ascii="Century Gothic" w:hAnsi="Century Gothic"/>
+          <w:sz w:val="24"/>
+          <w:szCs w:val="24"/>
+        </w:rPr>
+        <w:t xml:space="preserve">Cloud Computing has emerged as a transformative force, revolutionizing the way businesses and individuals’ access and utilize computing resources. By leveraging virtualization, distributed computing, and on-demand resource provisioning, Cloud Computing enables the delivery of a wide array of services, including storage, processing power, and applications, over the internet. This shift from traditional, on-premises infrastructure to cloud-based solutions has not only driven cost savings but has also empowered organizations to scale their operations rapidly and embrace emerging technologies like Big Data analytics, Internet of Things (IoT), and Artificial Intelligence (AI). </w:t>
+      </w:r>
+    </w:p>
+    <w:p>
+      <w:pPr>
+        <w:rPr>
+          <w:rFonts w:ascii="Century Gothic" w:hAnsi="Century Gothic"/>
+          <w:sz w:val="24"/>
+          <w:szCs w:val="24"/>
+        </w:rPr>
+      </w:pPr>
+      <w:r>
+        <w:rPr>
+          <w:rFonts w:ascii="Century Gothic" w:hAnsi="Century Gothic"/>
+          <w:sz w:val="24"/>
+          <w:szCs w:val="24"/>
+        </w:rPr>
+        <w:t xml:space="preserve">On the other hand, Autonomic Computing aims to create self-managing IT systems that can adapt, optimize, and heal themselves in response to changing conditions and user demands. Inspired by the principles observed in biological systems, Autonomic Computing employs advanced technologies such as machine learning, AI, and </w:t>
+      </w:r>
+      <w:r>
+        <w:rPr>
+          <w:rFonts w:ascii="Century Gothic" w:hAnsi="Century Gothic"/>
+          <w:sz w:val="24"/>
+          <w:szCs w:val="24"/>
+        </w:rPr>
+        <w:t>self-monitoring</w:t>
+      </w:r>
+      <w:r>
+        <w:rPr>
+          <w:rFonts w:ascii="Century Gothic" w:hAnsi="Century Gothic"/>
+          <w:sz w:val="24"/>
+          <w:szCs w:val="24"/>
+        </w:rPr>
+        <w:t xml:space="preserve"> mechanisms to reduce human intervention, enhance system reliability, and improve overall performance. As modern IT infrastructures become increasingly complex, </w:t>
+      </w:r>
+      <w:r>
+        <w:rPr>
+          <w:rFonts w:ascii="Century Gothic" w:hAnsi="Century Gothic"/>
+          <w:sz w:val="24"/>
+          <w:szCs w:val="24"/>
+        </w:rPr>
+        <w:t>managing,</w:t>
+      </w:r>
+      <w:r>
+        <w:rPr>
+          <w:rFonts w:ascii="Century Gothic" w:hAnsi="Century Gothic"/>
+          <w:sz w:val="24"/>
+          <w:szCs w:val="24"/>
+        </w:rPr>
+        <w:t xml:space="preserve"> and maintaining large-scale systems can be a daunting task. Autonomic Computing offers a solution by automating routine tasks, dynamically allocating resources, and proactively addressing potential issues. </w:t>
+      </w:r>
+    </w:p>
+    <w:p>
+      <w:pPr>
+        <w:rPr>
+          <w:rFonts w:ascii="Century Gothic" w:hAnsi="Century Gothic"/>
+          <w:sz w:val="24"/>
+          <w:szCs w:val="24"/>
+        </w:rPr>
+      </w:pPr>
+      <w:r>
+        <w:rPr>
+          <w:rFonts w:ascii="Century Gothic" w:hAnsi="Century Gothic"/>
+          <w:sz w:val="24"/>
+          <w:szCs w:val="24"/>
+        </w:rPr>
+        <w:lastRenderedPageBreak/>
+        <w:t xml:space="preserve">The convergence of Cloud Computing and Autonomic Computing holds tremendous promise for the future of IT. By integrating autonomic capabilities into </w:t>
+      </w:r>
+      <w:r>
+        <w:rPr>
+          <w:rFonts w:ascii="Century Gothic" w:hAnsi="Century Gothic"/>
+          <w:sz w:val="24"/>
+          <w:szCs w:val="24"/>
+        </w:rPr>
+        <w:t>cloud-based</w:t>
+      </w:r>
+      <w:r>
+        <w:rPr>
+          <w:rFonts w:ascii="Century Gothic" w:hAnsi="Century Gothic"/>
+          <w:sz w:val="24"/>
+          <w:szCs w:val="24"/>
+        </w:rPr>
+        <w:t xml:space="preserve"> systems, organizations can achieve enhanced efficiency, reliability, and agility. Autonomous cloud platforms can intelligently allocate resources based on demand patterns, continuously monitor system health, and dynamically optimize performance. Furthermore, the integration of autonomic features bolsters security measures, detects anomalies, and enables automatic responses to threats, fortifying the overall resilience of IT environments. </w:t>
+      </w:r>
+    </w:p>
+    <w:p>
+      <w:pPr>
+        <w:rPr>
+          <w:rFonts w:ascii="Century Gothic" w:hAnsi="Century Gothic"/>
+          <w:sz w:val="24"/>
+          <w:szCs w:val="24"/>
+        </w:rPr>
+      </w:pPr>
+      <w:r>
+        <w:rPr>
+          <w:rFonts w:ascii="Century Gothic" w:hAnsi="Century Gothic"/>
+          <w:sz w:val="24"/>
+          <w:szCs w:val="24"/>
+        </w:rPr>
+        <w:t xml:space="preserve">In this research, we delve into the synergies between Cloud Computing and Autonomic Computing, exploring their shared principles, challenges, and opportunities. We investigate state-of-the-art advancements in autonomous resource management, adaptive workload balancing, self-healing mechanisms, and predictive analytics. By examining current trends, limitations, and </w:t>
+      </w:r>
+      <w:r>
+        <w:rPr>
+          <w:rFonts w:ascii="Century Gothic" w:hAnsi="Century Gothic"/>
+          <w:sz w:val="24"/>
+          <w:szCs w:val="24"/>
+        </w:rPr>
+        <w:t>prospects</w:t>
+      </w:r>
+      <w:r>
+        <w:rPr>
+          <w:rFonts w:ascii="Century Gothic" w:hAnsi="Century Gothic"/>
+          <w:sz w:val="24"/>
+          <w:szCs w:val="24"/>
+        </w:rPr>
+        <w:t xml:space="preserve">, we aim to provide valuable insights into these pioneering technologies that are shaping the future of IT. </w:t>
+      </w:r>
+    </w:p>
+    <w:p>
+      <w:pPr>
+        <w:rPr>
+          <w:rFonts w:ascii="Century Gothic" w:hAnsi="Century Gothic" w:cs="Times New Roman"/>
+          <w:b/>
+          <w:bCs/>
+          <w:sz w:val="28"/>
+          <w:szCs w:val="28"/>
+        </w:rPr>
+      </w:pPr>
+      <w:r>
+        <w:rPr>
+          <w:rFonts w:ascii="Century Gothic" w:hAnsi="Century Gothic"/>
+          <w:sz w:val="24"/>
+          <w:szCs w:val="24"/>
+        </w:rPr>
+        <w:t>Our research contributes to a broader understanding of Cloud Computing and Autonomic Computing, guiding decision-makers and practitioners towards harnessing these transformative paradigms to unlock the full potential of IT infrastructure and services. By embracing Cloud Computing and Autonomic Computing, organizations can pave the way for a future where intelligent, self-managing systems become the new norm, driving efficiency, productivity, and competitiveness in the digital era. Together, these technologies pioneer a future where IT is more responsive, adaptive, and resilient than ever before.</w:t>
       </w:r>
     </w:p>
     <w:sectPr>

</xml_diff>

<commit_message>
Added my task in file docx
</commit_message>
<xml_diff>
--- a/file.docx
+++ b/file.docx
@@ -207,6 +207,1367 @@
         </w:rPr>
         <w:t>Cloud Computing and Autonomic Computing: Pioneering the Future of IT</w:t>
       </w:r>
+    </w:p>
+    <w:p>
+      <w:pPr>
+        <w:jc w:val="center"/>
+        <w:rPr>
+          <w:rFonts w:ascii="Times New Roman" w:hAnsi="Times New Roman" w:cs="Times New Roman"/>
+          <w:b/>
+          <w:bCs/>
+          <w:sz w:val="24"/>
+          <w:szCs w:val="24"/>
+        </w:rPr>
+      </w:pPr>
+    </w:p>
+    <w:p>
+      <w:pPr>
+        <w:spacing w:line="360" w:lineRule="auto"/>
+        <w:jc w:val="both"/>
+        <w:rPr>
+          <w:rFonts w:ascii="Century Gothic" w:hAnsi="Century Gothic" w:cs="Times New Roman"/>
+          <w:b/>
+          <w:bCs/>
+          <w:sz w:val="20"/>
+          <w:szCs w:val="20"/>
+          <w:lang w:val="en-US"/>
+        </w:rPr>
+      </w:pPr>
+      <w:r>
+        <w:rPr>
+          <w:rFonts w:ascii="Century Gothic" w:hAnsi="Century Gothic" w:cs="Times New Roman"/>
+          <w:b/>
+          <w:bCs/>
+          <w:sz w:val="20"/>
+          <w:szCs w:val="20"/>
+          <w:lang w:val="en-US"/>
+        </w:rPr>
+        <w:t>History of Cloud Computing</w:t>
+      </w:r>
+    </w:p>
+    <w:p>
+      <w:pPr>
+        <w:pStyle w:val="ListParagraph"/>
+        <w:spacing w:line="360" w:lineRule="auto"/>
+        <w:jc w:val="both"/>
+        <w:rPr>
+          <w:rFonts w:ascii="Century Gothic" w:hAnsi="Century Gothic" w:cs="Times New Roman"/>
+          <w:sz w:val="20"/>
+          <w:szCs w:val="20"/>
+          <w:lang w:val="en-US"/>
+        </w:rPr>
+      </w:pPr>
+      <w:r>
+        <w:rPr>
+          <w:rFonts w:ascii="Century Gothic" w:hAnsi="Century Gothic" w:cs="Times New Roman"/>
+          <w:b/>
+          <w:bCs/>
+          <w:sz w:val="20"/>
+          <w:szCs w:val="20"/>
+          <w:lang w:val="en-US"/>
+        </w:rPr>
+        <w:t>Early Origins</w:t>
+      </w:r>
+      <w:r>
+        <w:rPr>
+          <w:rFonts w:ascii="Century Gothic" w:hAnsi="Century Gothic" w:cs="Times New Roman"/>
+          <w:sz w:val="20"/>
+          <w:szCs w:val="20"/>
+          <w:lang w:val="en-US"/>
+        </w:rPr>
+        <w:t xml:space="preserve"> - Back in the 1960s, people started sharing a single computer among multiple users. This was like taking turns using the same computer, which laid the groundwork for the idea of sharing computing resources remotely.</w:t>
+      </w:r>
+    </w:p>
+    <w:p>
+      <w:pPr>
+        <w:pStyle w:val="ListParagraph"/>
+        <w:spacing w:line="360" w:lineRule="auto"/>
+        <w:jc w:val="both"/>
+        <w:rPr>
+          <w:rFonts w:ascii="Century Gothic" w:hAnsi="Century Gothic" w:cs="Times New Roman"/>
+          <w:sz w:val="20"/>
+          <w:szCs w:val="20"/>
+          <w:lang w:val="en-US"/>
+        </w:rPr>
+      </w:pPr>
+      <w:r>
+        <w:rPr>
+          <w:rFonts w:ascii="Century Gothic" w:hAnsi="Century Gothic" w:cs="Times New Roman"/>
+          <w:b/>
+          <w:bCs/>
+          <w:sz w:val="20"/>
+          <w:szCs w:val="20"/>
+          <w:lang w:val="en-US"/>
+        </w:rPr>
+        <w:t>Internet and Web Development</w:t>
+      </w:r>
+      <w:r>
+        <w:rPr>
+          <w:rFonts w:ascii="Century Gothic" w:hAnsi="Century Gothic" w:cs="Times New Roman"/>
+          <w:sz w:val="20"/>
+          <w:szCs w:val="20"/>
+          <w:lang w:val="en-US"/>
+        </w:rPr>
+        <w:t xml:space="preserve"> - In the 1990s, the internet became widely accessible, and the World Wide Web was created. This allowed services and applications to be delivered over the internet, making it easier for people to use software and access information online. </w:t>
+      </w:r>
+    </w:p>
+    <w:p>
+      <w:pPr>
+        <w:pStyle w:val="ListParagraph"/>
+        <w:spacing w:line="360" w:lineRule="auto"/>
+        <w:jc w:val="both"/>
+        <w:rPr>
+          <w:rFonts w:ascii="Century Gothic" w:hAnsi="Century Gothic" w:cs="Times New Roman"/>
+          <w:sz w:val="20"/>
+          <w:szCs w:val="20"/>
+          <w:lang w:val="en-US"/>
+        </w:rPr>
+      </w:pPr>
+      <w:r>
+        <w:rPr>
+          <w:rFonts w:ascii="Century Gothic" w:hAnsi="Century Gothic" w:cs="Times New Roman"/>
+          <w:b/>
+          <w:bCs/>
+          <w:sz w:val="20"/>
+          <w:szCs w:val="20"/>
+          <w:lang w:val="en-US"/>
+        </w:rPr>
+        <w:t>Virtualization</w:t>
+      </w:r>
+      <w:r>
+        <w:rPr>
+          <w:rFonts w:ascii="Century Gothic" w:hAnsi="Century Gothic" w:cs="Times New Roman"/>
+          <w:sz w:val="20"/>
+          <w:szCs w:val="20"/>
+          <w:lang w:val="en-US"/>
+        </w:rPr>
+        <w:t xml:space="preserve"> - In the late 1990s, virtualization technology was developed. It enabled a single physical computer to run multiple operating systems at the same time. This technology became important for cloud computing because it allowed better use of computer resources.</w:t>
+      </w:r>
+    </w:p>
+    <w:p>
+      <w:pPr>
+        <w:pStyle w:val="ListParagraph"/>
+        <w:spacing w:line="360" w:lineRule="auto"/>
+        <w:jc w:val="both"/>
+        <w:rPr>
+          <w:rFonts w:ascii="Century Gothic" w:hAnsi="Century Gothic" w:cs="Times New Roman"/>
+          <w:sz w:val="20"/>
+          <w:szCs w:val="20"/>
+          <w:lang w:val="en-US"/>
+        </w:rPr>
+      </w:pPr>
+      <w:r>
+        <w:rPr>
+          <w:rFonts w:ascii="Century Gothic" w:hAnsi="Century Gothic" w:cs="Times New Roman"/>
+          <w:b/>
+          <w:bCs/>
+          <w:sz w:val="20"/>
+          <w:szCs w:val="20"/>
+          <w:lang w:val="en-US"/>
+        </w:rPr>
+        <w:t>Amazon Web Services</w:t>
+      </w:r>
+      <w:r>
+        <w:rPr>
+          <w:rFonts w:ascii="Century Gothic" w:hAnsi="Century Gothic" w:cs="Times New Roman"/>
+          <w:sz w:val="20"/>
+          <w:szCs w:val="20"/>
+          <w:lang w:val="en-US"/>
+        </w:rPr>
+        <w:t xml:space="preserve"> - In 2006, Amazon launched AWS. They offered services that allowed people to use computing resources like storage and processing power over the internet. This was a big step in making cloud computing popular.</w:t>
+      </w:r>
+    </w:p>
+    <w:p>
+      <w:pPr>
+        <w:pStyle w:val="ListParagraph"/>
+        <w:spacing w:line="360" w:lineRule="auto"/>
+        <w:jc w:val="both"/>
+        <w:rPr>
+          <w:rFonts w:ascii="Century Gothic" w:hAnsi="Century Gothic" w:cs="Times New Roman"/>
+          <w:sz w:val="20"/>
+          <w:szCs w:val="20"/>
+          <w:lang w:val="en-US"/>
+        </w:rPr>
+      </w:pPr>
+      <w:r>
+        <w:rPr>
+          <w:rFonts w:ascii="Century Gothic" w:hAnsi="Century Gothic" w:cs="Times New Roman"/>
+          <w:b/>
+          <w:bCs/>
+          <w:sz w:val="20"/>
+          <w:szCs w:val="20"/>
+          <w:lang w:val="en-US"/>
+        </w:rPr>
+        <w:t>Public Cloud Providers</w:t>
+      </w:r>
+      <w:r>
+        <w:rPr>
+          <w:rFonts w:ascii="Century Gothic" w:hAnsi="Century Gothic" w:cs="Times New Roman"/>
+          <w:sz w:val="20"/>
+          <w:szCs w:val="20"/>
+          <w:lang w:val="en-US"/>
+        </w:rPr>
+        <w:t xml:space="preserve"> - Following Amazon's lead, companies like Google with Google Cloud Platform (2008) and Microsoft with Azure (2010) entered the market, offering their cloud services. These providers offered various computing resources, such as storage, processing power, and software applications.</w:t>
+      </w:r>
+    </w:p>
+    <w:p>
+      <w:pPr>
+        <w:pStyle w:val="ListParagraph"/>
+        <w:spacing w:line="360" w:lineRule="auto"/>
+        <w:jc w:val="both"/>
+        <w:rPr>
+          <w:rFonts w:ascii="Century Gothic" w:hAnsi="Century Gothic" w:cs="Times New Roman"/>
+          <w:sz w:val="20"/>
+          <w:szCs w:val="20"/>
+          <w:lang w:val="en-US"/>
+        </w:rPr>
+      </w:pPr>
+    </w:p>
+    <w:p>
+      <w:pPr>
+        <w:pStyle w:val="ListParagraph"/>
+        <w:spacing w:line="360" w:lineRule="auto"/>
+        <w:jc w:val="both"/>
+        <w:rPr>
+          <w:rFonts w:ascii="Century Gothic" w:hAnsi="Century Gothic" w:cs="Times New Roman"/>
+          <w:sz w:val="20"/>
+          <w:szCs w:val="20"/>
+          <w:lang w:val="en-US"/>
+        </w:rPr>
+      </w:pPr>
+      <w:r>
+        <w:rPr>
+          <w:rFonts w:ascii="Century Gothic" w:hAnsi="Century Gothic" w:cs="Times New Roman"/>
+          <w:b/>
+          <w:bCs/>
+          <w:sz w:val="20"/>
+          <w:szCs w:val="20"/>
+          <w:lang w:val="en-US"/>
+        </w:rPr>
+        <w:t>Growth and Adoption</w:t>
+      </w:r>
+      <w:r>
+        <w:rPr>
+          <w:rFonts w:ascii="Century Gothic" w:hAnsi="Century Gothic" w:cs="Times New Roman"/>
+          <w:sz w:val="20"/>
+          <w:szCs w:val="20"/>
+          <w:lang w:val="en-US"/>
+        </w:rPr>
+        <w:t xml:space="preserve"> - Cloud computing became popular because it was flexible, scalable, and cost-effective. Many businesses started using cloud services instead of maintaining their own computer infrastructure.</w:t>
+      </w:r>
+    </w:p>
+    <w:p>
+      <w:pPr>
+        <w:pStyle w:val="ListParagraph"/>
+        <w:spacing w:line="360" w:lineRule="auto"/>
+        <w:jc w:val="both"/>
+        <w:rPr>
+          <w:rFonts w:ascii="Century Gothic" w:hAnsi="Century Gothic" w:cs="Times New Roman"/>
+          <w:sz w:val="20"/>
+          <w:szCs w:val="20"/>
+          <w:lang w:val="en-US"/>
+        </w:rPr>
+      </w:pPr>
+      <w:r>
+        <w:rPr>
+          <w:rFonts w:ascii="Century Gothic" w:hAnsi="Century Gothic" w:cs="Times New Roman"/>
+          <w:b/>
+          <w:bCs/>
+          <w:sz w:val="20"/>
+          <w:szCs w:val="20"/>
+          <w:lang w:val="en-US"/>
+        </w:rPr>
+        <w:t>Service Models</w:t>
+      </w:r>
+      <w:r>
+        <w:rPr>
+          <w:rFonts w:ascii="Century Gothic" w:hAnsi="Century Gothic" w:cs="Times New Roman"/>
+          <w:sz w:val="20"/>
+          <w:szCs w:val="20"/>
+          <w:lang w:val="en-US"/>
+        </w:rPr>
+        <w:t xml:space="preserve"> - Cloud computing evolved into different service models:</w:t>
+      </w:r>
+    </w:p>
+    <w:p>
+      <w:pPr>
+        <w:pStyle w:val="ListParagraph"/>
+        <w:numPr>
+          <w:ilvl w:val="0"/>
+          <w:numId w:val="1"/>
+        </w:numPr>
+        <w:spacing w:line="360" w:lineRule="auto"/>
+        <w:jc w:val="both"/>
+        <w:rPr>
+          <w:rFonts w:ascii="Century Gothic" w:hAnsi="Century Gothic" w:cs="Times New Roman"/>
+          <w:sz w:val="20"/>
+          <w:szCs w:val="20"/>
+          <w:lang w:val="en-US"/>
+        </w:rPr>
+      </w:pPr>
+      <w:r>
+        <w:rPr>
+          <w:rFonts w:ascii="Century Gothic" w:hAnsi="Century Gothic" w:cs="Times New Roman"/>
+          <w:b/>
+          <w:bCs/>
+          <w:sz w:val="20"/>
+          <w:szCs w:val="20"/>
+          <w:lang w:val="en-US"/>
+        </w:rPr>
+        <w:lastRenderedPageBreak/>
+        <w:t>Infrastructure as a Service</w:t>
+      </w:r>
+      <w:r>
+        <w:rPr>
+          <w:rFonts w:ascii="Century Gothic" w:hAnsi="Century Gothic" w:cs="Times New Roman"/>
+          <w:sz w:val="20"/>
+          <w:szCs w:val="20"/>
+          <w:lang w:val="en-US"/>
+        </w:rPr>
+        <w:t xml:space="preserve"> (IaaS) provided virtualized computing resources, such as servers and storage.</w:t>
+      </w:r>
+    </w:p>
+    <w:p>
+      <w:pPr>
+        <w:pStyle w:val="ListParagraph"/>
+        <w:numPr>
+          <w:ilvl w:val="0"/>
+          <w:numId w:val="1"/>
+        </w:numPr>
+        <w:spacing w:line="360" w:lineRule="auto"/>
+        <w:jc w:val="both"/>
+        <w:rPr>
+          <w:rFonts w:ascii="Century Gothic" w:hAnsi="Century Gothic" w:cs="Times New Roman"/>
+          <w:sz w:val="20"/>
+          <w:szCs w:val="20"/>
+          <w:lang w:val="en-US"/>
+        </w:rPr>
+      </w:pPr>
+      <w:r>
+        <w:rPr>
+          <w:rFonts w:ascii="Century Gothic" w:hAnsi="Century Gothic" w:cs="Times New Roman"/>
+          <w:b/>
+          <w:bCs/>
+          <w:sz w:val="20"/>
+          <w:szCs w:val="20"/>
+          <w:lang w:val="en-US"/>
+        </w:rPr>
+        <w:t>Platform as a Service</w:t>
+      </w:r>
+      <w:r>
+        <w:rPr>
+          <w:rFonts w:ascii="Century Gothic" w:hAnsi="Century Gothic" w:cs="Times New Roman"/>
+          <w:sz w:val="20"/>
+          <w:szCs w:val="20"/>
+          <w:lang w:val="en-US"/>
+        </w:rPr>
+        <w:t xml:space="preserve"> (PaaS) offered a development and deployment platform for building and managing applications.</w:t>
+      </w:r>
+    </w:p>
+    <w:p>
+      <w:pPr>
+        <w:pStyle w:val="ListParagraph"/>
+        <w:numPr>
+          <w:ilvl w:val="0"/>
+          <w:numId w:val="1"/>
+        </w:numPr>
+        <w:spacing w:line="360" w:lineRule="auto"/>
+        <w:jc w:val="both"/>
+        <w:rPr>
+          <w:rFonts w:ascii="Century Gothic" w:hAnsi="Century Gothic" w:cs="Times New Roman"/>
+          <w:sz w:val="20"/>
+          <w:szCs w:val="20"/>
+          <w:lang w:val="en-US"/>
+        </w:rPr>
+      </w:pPr>
+      <w:r>
+        <w:rPr>
+          <w:rFonts w:ascii="Century Gothic" w:hAnsi="Century Gothic" w:cs="Times New Roman"/>
+          <w:b/>
+          <w:bCs/>
+          <w:sz w:val="20"/>
+          <w:szCs w:val="20"/>
+          <w:lang w:val="en-US"/>
+        </w:rPr>
+        <w:t>Software as a Service</w:t>
+      </w:r>
+      <w:r>
+        <w:rPr>
+          <w:rFonts w:ascii="Century Gothic" w:hAnsi="Century Gothic" w:cs="Times New Roman"/>
+          <w:sz w:val="20"/>
+          <w:szCs w:val="20"/>
+          <w:lang w:val="en-US"/>
+        </w:rPr>
+        <w:t xml:space="preserve"> (SaaS) provided ready-to-use software applications accessible over the internet.</w:t>
+      </w:r>
+    </w:p>
+    <w:p>
+      <w:pPr>
+        <w:pStyle w:val="ListParagraph"/>
+        <w:spacing w:line="360" w:lineRule="auto"/>
+        <w:jc w:val="both"/>
+        <w:rPr>
+          <w:rFonts w:ascii="Century Gothic" w:hAnsi="Century Gothic" w:cs="Times New Roman"/>
+          <w:sz w:val="20"/>
+          <w:szCs w:val="20"/>
+          <w:lang w:val="en-US"/>
+        </w:rPr>
+      </w:pPr>
+      <w:r>
+        <w:rPr>
+          <w:rFonts w:ascii="Century Gothic" w:hAnsi="Century Gothic" w:cs="Times New Roman"/>
+          <w:b/>
+          <w:bCs/>
+          <w:sz w:val="20"/>
+          <w:szCs w:val="20"/>
+          <w:lang w:val="en-US"/>
+        </w:rPr>
+        <w:t>Hybrid and Multi-Cloud</w:t>
+      </w:r>
+      <w:r>
+        <w:rPr>
+          <w:rFonts w:ascii="Century Gothic" w:hAnsi="Century Gothic" w:cs="Times New Roman"/>
+          <w:sz w:val="20"/>
+          <w:szCs w:val="20"/>
+          <w:lang w:val="en-US"/>
+        </w:rPr>
+        <w:t xml:space="preserve"> - People started combining public and private cloud environments, which is called a hybrid cloud. They also began using multiple cloud providers at the same time, which is called a multi-cloud. These approaches gave more options and flexibility to businesses.</w:t>
+      </w:r>
+    </w:p>
+    <w:p>
+      <w:pPr>
+        <w:rPr>
+          <w:rFonts w:ascii="Century Gothic" w:hAnsi="Century Gothic" w:cs="Times New Roman"/>
+          <w:sz w:val="20"/>
+          <w:szCs w:val="20"/>
+          <w:lang w:val="en-US"/>
+        </w:rPr>
+      </w:pPr>
+      <w:r>
+        <w:rPr>
+          <w:rFonts w:ascii="Century Gothic" w:hAnsi="Century Gothic" w:cs="Times New Roman"/>
+          <w:b/>
+          <w:bCs/>
+          <w:sz w:val="20"/>
+          <w:szCs w:val="20"/>
+          <w:lang w:val="en-US"/>
+        </w:rPr>
+        <w:t>Ongoing Innovation</w:t>
+      </w:r>
+      <w:r>
+        <w:rPr>
+          <w:rFonts w:ascii="Century Gothic" w:hAnsi="Century Gothic" w:cs="Times New Roman"/>
+          <w:sz w:val="20"/>
+          <w:szCs w:val="20"/>
+          <w:lang w:val="en-US"/>
+        </w:rPr>
+        <w:t xml:space="preserve"> - Cloud computing continues to get better with new technologies. For example, containerization and serverless computing allow applications to run more efficiently and make better use of resources.</w:t>
+      </w:r>
+    </w:p>
+    <w:p>
+      <w:pPr>
+        <w:rPr>
+          <w:rFonts w:ascii="Century Gothic" w:hAnsi="Century Gothic" w:cs="Times New Roman"/>
+          <w:sz w:val="20"/>
+          <w:szCs w:val="20"/>
+          <w:lang w:val="en-US"/>
+        </w:rPr>
+      </w:pPr>
+    </w:p>
+    <w:p>
+      <w:pPr>
+        <w:rPr>
+          <w:rFonts w:ascii="Century Gothic" w:hAnsi="Century Gothic" w:cs="Times New Roman"/>
+          <w:sz w:val="20"/>
+          <w:szCs w:val="20"/>
+          <w:lang w:val="en-US"/>
+        </w:rPr>
+      </w:pPr>
+    </w:p>
+    <w:p>
+      <w:pPr>
+        <w:spacing w:line="360" w:lineRule="auto"/>
+        <w:jc w:val="both"/>
+        <w:rPr>
+          <w:rFonts w:ascii="Century Gothic" w:hAnsi="Century Gothic" w:cs="Times New Roman"/>
+          <w:b/>
+          <w:bCs/>
+          <w:sz w:val="20"/>
+          <w:szCs w:val="20"/>
+          <w:lang w:val="en-US"/>
+        </w:rPr>
+      </w:pPr>
+      <w:r>
+        <w:rPr>
+          <w:rFonts w:ascii="Century Gothic" w:hAnsi="Century Gothic" w:cs="Times New Roman"/>
+          <w:b/>
+          <w:bCs/>
+          <w:sz w:val="20"/>
+          <w:szCs w:val="20"/>
+          <w:lang w:val="en-US"/>
+        </w:rPr>
+        <w:t>Pros and Cons of Autonomic Computing</w:t>
+      </w:r>
+    </w:p>
+    <w:p>
+      <w:pPr>
+        <w:pStyle w:val="ListParagraph"/>
+        <w:spacing w:line="360" w:lineRule="auto"/>
+        <w:jc w:val="both"/>
+        <w:rPr>
+          <w:rFonts w:ascii="Century Gothic" w:hAnsi="Century Gothic" w:cs="Times New Roman"/>
+          <w:b/>
+          <w:bCs/>
+          <w:sz w:val="20"/>
+          <w:szCs w:val="20"/>
+          <w:lang w:val="en-US"/>
+        </w:rPr>
+      </w:pPr>
+      <w:r>
+        <w:rPr>
+          <w:rFonts w:ascii="Century Gothic" w:hAnsi="Century Gothic" w:cs="Times New Roman"/>
+          <w:b/>
+          <w:bCs/>
+          <w:sz w:val="20"/>
+          <w:szCs w:val="20"/>
+          <w:lang w:val="en-US"/>
+        </w:rPr>
+        <w:t>Pros</w:t>
+      </w:r>
+    </w:p>
+    <w:p>
+      <w:pPr>
+        <w:pStyle w:val="ListParagraph"/>
+        <w:spacing w:line="360" w:lineRule="auto"/>
+        <w:jc w:val="both"/>
+        <w:rPr>
+          <w:rFonts w:ascii="Century Gothic" w:hAnsi="Century Gothic" w:cs="Times New Roman"/>
+          <w:sz w:val="20"/>
+          <w:szCs w:val="20"/>
+          <w:lang w:val="en-US"/>
+        </w:rPr>
+      </w:pPr>
+      <w:r>
+        <w:rPr>
+          <w:rFonts w:ascii="Century Gothic" w:hAnsi="Century Gothic" w:cs="Times New Roman"/>
+          <w:b/>
+          <w:bCs/>
+          <w:sz w:val="20"/>
+          <w:szCs w:val="20"/>
+          <w:lang w:val="en-US"/>
+        </w:rPr>
+        <w:t>Self-management</w:t>
+      </w:r>
+      <w:r>
+        <w:rPr>
+          <w:rFonts w:ascii="Century Gothic" w:hAnsi="Century Gothic" w:cs="Times New Roman"/>
+          <w:sz w:val="20"/>
+          <w:szCs w:val="20"/>
+          <w:lang w:val="en-US"/>
+        </w:rPr>
+        <w:t xml:space="preserve"> - Autonomic systems can take care of routine tasks on their own, like monitoring performance and fixing problems, without humans having to do it all the time. This saves time and effort for people who can focus on more important things.</w:t>
+      </w:r>
+    </w:p>
+    <w:p>
+      <w:pPr>
+        <w:pStyle w:val="ListParagraph"/>
+        <w:spacing w:line="360" w:lineRule="auto"/>
+        <w:jc w:val="both"/>
+        <w:rPr>
+          <w:rFonts w:ascii="Century Gothic" w:hAnsi="Century Gothic" w:cs="Times New Roman"/>
+          <w:sz w:val="20"/>
+          <w:szCs w:val="20"/>
+          <w:lang w:val="en-US"/>
+        </w:rPr>
+      </w:pPr>
+      <w:r>
+        <w:rPr>
+          <w:rFonts w:ascii="Century Gothic" w:hAnsi="Century Gothic" w:cs="Times New Roman"/>
+          <w:b/>
+          <w:bCs/>
+          <w:sz w:val="20"/>
+          <w:szCs w:val="20"/>
+          <w:lang w:val="en-US"/>
+        </w:rPr>
+        <w:t>Efficiency</w:t>
+      </w:r>
+      <w:r>
+        <w:rPr>
+          <w:rFonts w:ascii="Century Gothic" w:hAnsi="Century Gothic" w:cs="Times New Roman"/>
+          <w:sz w:val="20"/>
+          <w:szCs w:val="20"/>
+          <w:lang w:val="en-US"/>
+        </w:rPr>
+        <w:t xml:space="preserve"> - Autonomic systems can use resources, like energy and computing power, in the best possible way. They can adjust their settings based on what they need, which helps them work faster and use less energy, making them more efficient.</w:t>
+      </w:r>
+    </w:p>
+    <w:p>
+      <w:pPr>
+        <w:pStyle w:val="ListParagraph"/>
+        <w:spacing w:line="360" w:lineRule="auto"/>
+        <w:jc w:val="both"/>
+        <w:rPr>
+          <w:rFonts w:ascii="Century Gothic" w:hAnsi="Century Gothic" w:cs="Times New Roman"/>
+          <w:sz w:val="20"/>
+          <w:szCs w:val="20"/>
+          <w:lang w:val="en-US"/>
+        </w:rPr>
+      </w:pPr>
+      <w:r>
+        <w:rPr>
+          <w:rFonts w:ascii="Century Gothic" w:hAnsi="Century Gothic" w:cs="Times New Roman"/>
+          <w:b/>
+          <w:bCs/>
+          <w:sz w:val="20"/>
+          <w:szCs w:val="20"/>
+          <w:lang w:val="en-US"/>
+        </w:rPr>
+        <w:t>Reliability</w:t>
+      </w:r>
+      <w:r>
+        <w:rPr>
+          <w:rFonts w:ascii="Century Gothic" w:hAnsi="Century Gothic" w:cs="Times New Roman"/>
+          <w:sz w:val="20"/>
+          <w:szCs w:val="20"/>
+          <w:lang w:val="en-US"/>
+        </w:rPr>
+        <w:t xml:space="preserve"> - Autonomic systems are good at finding and fixing problems before they cause big issues. They can keep an eye on themselves and make sure everything is running smoothly, which means less downtime and more reliable performance.</w:t>
+      </w:r>
+    </w:p>
+    <w:p>
+      <w:pPr>
+        <w:pStyle w:val="ListParagraph"/>
+        <w:spacing w:line="360" w:lineRule="auto"/>
+        <w:jc w:val="both"/>
+        <w:rPr>
+          <w:rFonts w:ascii="Century Gothic" w:hAnsi="Century Gothic" w:cs="Times New Roman"/>
+          <w:sz w:val="20"/>
+          <w:szCs w:val="20"/>
+          <w:lang w:val="en-US"/>
+        </w:rPr>
+      </w:pPr>
+      <w:r>
+        <w:rPr>
+          <w:rFonts w:ascii="Century Gothic" w:hAnsi="Century Gothic" w:cs="Times New Roman"/>
+          <w:b/>
+          <w:bCs/>
+          <w:sz w:val="20"/>
+          <w:szCs w:val="20"/>
+          <w:lang w:val="en-US"/>
+        </w:rPr>
+        <w:t>Scalability</w:t>
+      </w:r>
+      <w:r>
+        <w:rPr>
+          <w:rFonts w:ascii="Century Gothic" w:hAnsi="Century Gothic" w:cs="Times New Roman"/>
+          <w:sz w:val="20"/>
+          <w:szCs w:val="20"/>
+          <w:lang w:val="en-US"/>
+        </w:rPr>
+        <w:t xml:space="preserve"> - Autonomic systems can adapt to changes in workload. They can handle more or less work depending on what's needed. This helps systems work well even when demands change, making them flexible and able to handle different situations.</w:t>
+      </w:r>
+    </w:p>
+    <w:p>
+      <w:pPr>
+        <w:pStyle w:val="ListParagraph"/>
+        <w:spacing w:line="360" w:lineRule="auto"/>
+        <w:jc w:val="both"/>
+        <w:rPr>
+          <w:rFonts w:ascii="Century Gothic" w:hAnsi="Century Gothic" w:cs="Times New Roman"/>
+          <w:sz w:val="20"/>
+          <w:szCs w:val="20"/>
+          <w:lang w:val="en-US"/>
+        </w:rPr>
+      </w:pPr>
+    </w:p>
+    <w:p>
+      <w:pPr>
+        <w:pStyle w:val="ListParagraph"/>
+        <w:spacing w:line="360" w:lineRule="auto"/>
+        <w:jc w:val="both"/>
+        <w:rPr>
+          <w:rFonts w:ascii="Century Gothic" w:hAnsi="Century Gothic" w:cs="Times New Roman"/>
+          <w:b/>
+          <w:bCs/>
+          <w:sz w:val="20"/>
+          <w:szCs w:val="20"/>
+          <w:lang w:val="en-US"/>
+        </w:rPr>
+      </w:pPr>
+      <w:r>
+        <w:rPr>
+          <w:rFonts w:ascii="Century Gothic" w:hAnsi="Century Gothic" w:cs="Times New Roman"/>
+          <w:b/>
+          <w:bCs/>
+          <w:sz w:val="20"/>
+          <w:szCs w:val="20"/>
+          <w:lang w:val="en-US"/>
+        </w:rPr>
+        <w:t>Cons</w:t>
+      </w:r>
+    </w:p>
+    <w:p>
+      <w:pPr>
+        <w:pStyle w:val="ListParagraph"/>
+        <w:spacing w:line="360" w:lineRule="auto"/>
+        <w:jc w:val="both"/>
+        <w:rPr>
+          <w:rFonts w:ascii="Century Gothic" w:hAnsi="Century Gothic" w:cs="Times New Roman"/>
+          <w:sz w:val="20"/>
+          <w:szCs w:val="20"/>
+          <w:lang w:val="en-US"/>
+        </w:rPr>
+      </w:pPr>
+      <w:r>
+        <w:rPr>
+          <w:rFonts w:ascii="Century Gothic" w:hAnsi="Century Gothic" w:cs="Times New Roman"/>
+          <w:b/>
+          <w:bCs/>
+          <w:sz w:val="20"/>
+          <w:szCs w:val="20"/>
+          <w:lang w:val="en-US"/>
+        </w:rPr>
+        <w:t>Complexity</w:t>
+      </w:r>
+      <w:r>
+        <w:rPr>
+          <w:rFonts w:ascii="Century Gothic" w:hAnsi="Century Gothic" w:cs="Times New Roman"/>
+          <w:sz w:val="20"/>
+          <w:szCs w:val="20"/>
+          <w:lang w:val="en-US"/>
+        </w:rPr>
+        <w:t xml:space="preserve"> - Building autonomic systems is not easy. It requires advanced knowledge and skills because it's a complicated process. This complexity can make it harder to create and maintain these systems, which might cost more time and money.</w:t>
+      </w:r>
+    </w:p>
+    <w:p>
+      <w:pPr>
+        <w:pStyle w:val="ListParagraph"/>
+        <w:spacing w:line="360" w:lineRule="auto"/>
+        <w:jc w:val="both"/>
+        <w:rPr>
+          <w:rFonts w:ascii="Century Gothic" w:hAnsi="Century Gothic" w:cs="Times New Roman"/>
+          <w:sz w:val="20"/>
+          <w:szCs w:val="20"/>
+          <w:lang w:val="en-US"/>
+        </w:rPr>
+      </w:pPr>
+      <w:r>
+        <w:rPr>
+          <w:rFonts w:ascii="Century Gothic" w:hAnsi="Century Gothic" w:cs="Times New Roman"/>
+          <w:b/>
+          <w:bCs/>
+          <w:sz w:val="20"/>
+          <w:szCs w:val="20"/>
+          <w:lang w:val="en-US"/>
+        </w:rPr>
+        <w:lastRenderedPageBreak/>
+        <w:t>Decision-making limitations</w:t>
+      </w:r>
+      <w:r>
+        <w:rPr>
+          <w:rFonts w:ascii="Century Gothic" w:hAnsi="Century Gothic" w:cs="Times New Roman"/>
+          <w:sz w:val="20"/>
+          <w:szCs w:val="20"/>
+          <w:lang w:val="en-US"/>
+        </w:rPr>
+        <w:t xml:space="preserve"> - Autonomic systems follow specific rules and instructions to make decisions. But when faced with new or complex situations, they may struggle to make the best choices without human help. This means they might not always know what to do in every situation.</w:t>
+      </w:r>
+    </w:p>
+    <w:p>
+      <w:pPr>
+        <w:pStyle w:val="ListParagraph"/>
+        <w:spacing w:line="360" w:lineRule="auto"/>
+        <w:jc w:val="both"/>
+        <w:rPr>
+          <w:rFonts w:ascii="Century Gothic" w:hAnsi="Century Gothic" w:cs="Times New Roman"/>
+          <w:sz w:val="20"/>
+          <w:szCs w:val="20"/>
+          <w:lang w:val="en-US"/>
+        </w:rPr>
+      </w:pPr>
+      <w:r>
+        <w:rPr>
+          <w:rFonts w:ascii="Century Gothic" w:hAnsi="Century Gothic" w:cs="Times New Roman"/>
+          <w:b/>
+          <w:bCs/>
+          <w:sz w:val="20"/>
+          <w:szCs w:val="20"/>
+          <w:lang w:val="en-US"/>
+        </w:rPr>
+        <w:t>Security concerns</w:t>
+      </w:r>
+      <w:r>
+        <w:rPr>
+          <w:rFonts w:ascii="Century Gothic" w:hAnsi="Century Gothic" w:cs="Times New Roman"/>
+          <w:sz w:val="20"/>
+          <w:szCs w:val="20"/>
+          <w:lang w:val="en-US"/>
+        </w:rPr>
+        <w:t xml:space="preserve"> - Autonomic systems need access to different parts and data to manage themselves. This access can create security risks, as bad actors might try to exploit vulnerabilities in the system. It's important to protect these systems from unauthorized access and attacks.</w:t>
+      </w:r>
+    </w:p>
+    <w:p>
+      <w:pPr>
+        <w:pStyle w:val="ListParagraph"/>
+        <w:spacing w:line="360" w:lineRule="auto"/>
+        <w:jc w:val="both"/>
+        <w:rPr>
+          <w:rFonts w:ascii="Century Gothic" w:hAnsi="Century Gothic" w:cs="Times New Roman"/>
+          <w:sz w:val="20"/>
+          <w:szCs w:val="20"/>
+          <w:lang w:val="en-US"/>
+        </w:rPr>
+      </w:pPr>
+      <w:r>
+        <w:rPr>
+          <w:rFonts w:ascii="Century Gothic" w:hAnsi="Century Gothic" w:cs="Times New Roman"/>
+          <w:b/>
+          <w:bCs/>
+          <w:sz w:val="20"/>
+          <w:szCs w:val="20"/>
+          <w:lang w:val="en-US"/>
+        </w:rPr>
+        <w:t>Lack of user control</w:t>
+      </w:r>
+      <w:r>
+        <w:rPr>
+          <w:rFonts w:ascii="Century Gothic" w:hAnsi="Century Gothic" w:cs="Times New Roman"/>
+          <w:sz w:val="20"/>
+          <w:szCs w:val="20"/>
+          <w:lang w:val="en-US"/>
+        </w:rPr>
+        <w:t xml:space="preserve"> - Autonomic systems make decisions automatically, so users might feel like they have less control over the system. They may not fully understand how the system works or be able to control its behavior, which can be frustrating for some people.</w:t>
+      </w:r>
+    </w:p>
+    <w:p>
+      <w:pPr>
+        <w:rPr>
+          <w:rFonts w:ascii="Times New Roman" w:hAnsi="Times New Roman" w:cs="Times New Roman"/>
+          <w:b/>
+          <w:bCs/>
+          <w:sz w:val="24"/>
+          <w:szCs w:val="24"/>
+        </w:rPr>
+      </w:pPr>
+    </w:p>
+    <w:p>
+      <w:pPr>
+        <w:rPr>
+          <w:rFonts w:ascii="Times New Roman" w:hAnsi="Times New Roman" w:cs="Times New Roman"/>
+          <w:b/>
+          <w:bCs/>
+          <w:sz w:val="24"/>
+          <w:szCs w:val="24"/>
+        </w:rPr>
+      </w:pPr>
+    </w:p>
+    <w:p>
+      <w:pPr>
+        <w:spacing w:line="360" w:lineRule="auto"/>
+        <w:jc w:val="both"/>
+        <w:rPr>
+          <w:rFonts w:ascii="Century Gothic" w:hAnsi="Century Gothic" w:cs="Times New Roman"/>
+          <w:b/>
+          <w:bCs/>
+          <w:sz w:val="20"/>
+          <w:szCs w:val="20"/>
+        </w:rPr>
+      </w:pPr>
+      <w:r>
+        <w:rPr>
+          <w:rFonts w:ascii="Century Gothic" w:hAnsi="Century Gothic" w:cs="Times New Roman"/>
+          <w:b/>
+          <w:bCs/>
+          <w:sz w:val="20"/>
+          <w:szCs w:val="20"/>
+        </w:rPr>
+        <w:t>LITERATURE REVIEW</w:t>
+      </w:r>
+    </w:p>
+    <w:p>
+      <w:pPr>
+        <w:spacing w:line="360" w:lineRule="auto"/>
+        <w:jc w:val="both"/>
+        <w:rPr>
+          <w:rFonts w:ascii="Century Gothic" w:hAnsi="Century Gothic" w:cs="Times New Roman"/>
+          <w:b/>
+          <w:bCs/>
+          <w:sz w:val="20"/>
+          <w:szCs w:val="20"/>
+        </w:rPr>
+      </w:pPr>
+      <w:r>
+        <w:rPr>
+          <w:rFonts w:ascii="Century Gothic" w:hAnsi="Century Gothic" w:cs="Times New Roman"/>
+          <w:b/>
+          <w:bCs/>
+          <w:sz w:val="20"/>
+          <w:szCs w:val="20"/>
+        </w:rPr>
+        <w:t>Observations</w:t>
+      </w:r>
+    </w:p>
+    <w:p>
+      <w:pPr>
+        <w:pStyle w:val="ListParagraph"/>
+        <w:numPr>
+          <w:ilvl w:val="0"/>
+          <w:numId w:val="2"/>
+        </w:numPr>
+        <w:spacing w:line="360" w:lineRule="auto"/>
+        <w:jc w:val="both"/>
+        <w:rPr>
+          <w:rFonts w:ascii="Century Gothic" w:hAnsi="Century Gothic" w:cs="Times New Roman"/>
+          <w:sz w:val="20"/>
+          <w:szCs w:val="20"/>
+        </w:rPr>
+      </w:pPr>
+      <w:r>
+        <w:rPr>
+          <w:rFonts w:ascii="Century Gothic" w:hAnsi="Century Gothic" w:cs="Times New Roman"/>
+          <w:sz w:val="20"/>
+          <w:szCs w:val="20"/>
+        </w:rPr>
+        <w:t>Scalability and Flexibility: AWS is known for its ability to scale resources up or down based on demand, allowing businesses to easily accommodate changing needs and avoid overprovisioning or underutilization of resources.</w:t>
+      </w:r>
+    </w:p>
+    <w:p>
+      <w:pPr>
+        <w:pStyle w:val="ListParagraph"/>
+        <w:numPr>
+          <w:ilvl w:val="0"/>
+          <w:numId w:val="2"/>
+        </w:numPr>
+        <w:spacing w:line="360" w:lineRule="auto"/>
+        <w:jc w:val="both"/>
+        <w:rPr>
+          <w:rFonts w:ascii="Century Gothic" w:hAnsi="Century Gothic" w:cs="Times New Roman"/>
+          <w:sz w:val="20"/>
+          <w:szCs w:val="20"/>
+        </w:rPr>
+      </w:pPr>
+      <w:r>
+        <w:rPr>
+          <w:rFonts w:ascii="Century Gothic" w:hAnsi="Century Gothic" w:cs="Times New Roman"/>
+          <w:sz w:val="20"/>
+          <w:szCs w:val="20"/>
+        </w:rPr>
+        <w:t>Broad Service Portfolio: AWS provides a vast array of services, enabling users to build and deploy applications, store and analyze data, and implement various technologies within a single ecosystem.</w:t>
+      </w:r>
+    </w:p>
+    <w:p>
+      <w:pPr>
+        <w:pStyle w:val="ListParagraph"/>
+        <w:numPr>
+          <w:ilvl w:val="0"/>
+          <w:numId w:val="2"/>
+        </w:numPr>
+        <w:spacing w:line="360" w:lineRule="auto"/>
+        <w:jc w:val="both"/>
+        <w:rPr>
+          <w:rFonts w:ascii="Century Gothic" w:hAnsi="Century Gothic" w:cs="Times New Roman"/>
+          <w:sz w:val="20"/>
+          <w:szCs w:val="20"/>
+        </w:rPr>
+      </w:pPr>
+      <w:r>
+        <w:rPr>
+          <w:rFonts w:ascii="Century Gothic" w:hAnsi="Century Gothic" w:cs="Times New Roman"/>
+          <w:sz w:val="20"/>
+          <w:szCs w:val="20"/>
+        </w:rPr>
+        <w:t>Global Infrastructure: AWS operates data centers across the globe, offering a geographically distributed infrastructure that allows users to host their applications closer to their target audience, resulting in reduced latency and improved performance.</w:t>
+      </w:r>
+    </w:p>
+    <w:p>
+      <w:pPr>
+        <w:pStyle w:val="ListParagraph"/>
+        <w:numPr>
+          <w:ilvl w:val="0"/>
+          <w:numId w:val="2"/>
+        </w:numPr>
+        <w:spacing w:line="360" w:lineRule="auto"/>
+        <w:jc w:val="both"/>
+        <w:rPr>
+          <w:rFonts w:ascii="Century Gothic" w:hAnsi="Century Gothic" w:cs="Times New Roman"/>
+          <w:sz w:val="20"/>
+          <w:szCs w:val="20"/>
+        </w:rPr>
+      </w:pPr>
+      <w:r>
+        <w:rPr>
+          <w:rFonts w:ascii="Century Gothic" w:hAnsi="Century Gothic" w:cs="Times New Roman"/>
+          <w:sz w:val="20"/>
+          <w:szCs w:val="20"/>
+        </w:rPr>
+        <w:t>Security and Compliance: AWS has robust security measures in place, including data encryption, access controls, and compliance certifications, ensuring the protection of customer data and adherence to industry regulations.</w:t>
+      </w:r>
+    </w:p>
+    <w:p>
+      <w:pPr>
+        <w:pStyle w:val="ListParagraph"/>
+        <w:numPr>
+          <w:ilvl w:val="0"/>
+          <w:numId w:val="2"/>
+        </w:numPr>
+        <w:spacing w:line="360" w:lineRule="auto"/>
+        <w:jc w:val="both"/>
+        <w:rPr>
+          <w:rFonts w:ascii="Century Gothic" w:hAnsi="Century Gothic" w:cs="Times New Roman"/>
+          <w:sz w:val="20"/>
+          <w:szCs w:val="20"/>
+        </w:rPr>
+      </w:pPr>
+      <w:r>
+        <w:rPr>
+          <w:rFonts w:ascii="Century Gothic" w:hAnsi="Century Gothic" w:cs="Times New Roman"/>
+          <w:sz w:val="20"/>
+          <w:szCs w:val="20"/>
+        </w:rPr>
+        <w:t>Continuous Innovation: AWS consistently introduces new services and features, staying at the forefront of technological advancements and enabling customers to leverage the latest technologies without significant upfront investments.</w:t>
+      </w:r>
+    </w:p>
+    <w:p>
+      <w:pPr>
+        <w:rPr>
+          <w:rFonts w:ascii="Times New Roman" w:hAnsi="Times New Roman" w:cs="Times New Roman"/>
+          <w:b/>
+          <w:bCs/>
+          <w:sz w:val="24"/>
+          <w:szCs w:val="24"/>
+        </w:rPr>
+      </w:pPr>
+    </w:p>
+    <w:p>
+      <w:pPr>
+        <w:rPr>
+          <w:rFonts w:ascii="Times New Roman" w:hAnsi="Times New Roman" w:cs="Times New Roman"/>
+          <w:b/>
+          <w:bCs/>
+          <w:sz w:val="24"/>
+          <w:szCs w:val="24"/>
+        </w:rPr>
+      </w:pPr>
+    </w:p>
+    <w:p>
+      <w:pPr>
+        <w:spacing w:line="360" w:lineRule="auto"/>
+        <w:rPr>
+          <w:rFonts w:ascii="Century Gothic" w:hAnsi="Century Gothic" w:cs="Times New Roman"/>
+          <w:b/>
+          <w:bCs/>
+          <w:sz w:val="20"/>
+          <w:szCs w:val="20"/>
+        </w:rPr>
+      </w:pPr>
+      <w:r>
+        <w:rPr>
+          <w:rFonts w:ascii="Century Gothic" w:hAnsi="Century Gothic" w:cs="Times New Roman"/>
+          <w:b/>
+          <w:bCs/>
+          <w:sz w:val="20"/>
+          <w:szCs w:val="20"/>
+        </w:rPr>
+        <w:lastRenderedPageBreak/>
+        <w:t>E. AWS EC2 Instances</w:t>
+      </w:r>
+    </w:p>
+    <w:p>
+      <w:pPr>
+        <w:spacing w:line="360" w:lineRule="auto"/>
+        <w:rPr>
+          <w:rFonts w:ascii="Century Gothic" w:hAnsi="Century Gothic" w:cs="Times New Roman"/>
+          <w:sz w:val="20"/>
+          <w:szCs w:val="20"/>
+        </w:rPr>
+      </w:pPr>
+      <w:r>
+        <w:rPr>
+          <w:rFonts w:ascii="Century Gothic" w:hAnsi="Century Gothic" w:cs="Times New Roman"/>
+          <w:sz w:val="20"/>
+          <w:szCs w:val="20"/>
+        </w:rPr>
+        <w:t>It can serve as an unlimited set of virtual machines (VMs). Amazon offers a variety of scenarios with different CPU configurations, memory, storage, and communication resources to suit users' needs. Each type is available in a variety of sizes to meet specific workload requirements. Circumstances created from Amazon Machine Images (AMI). Machine images are like templates. They are activated by the operating system (OS) and other software, which determines the user's work environment. Users can choose AMI provided by AWS, the user community, or through the AWS Marketplace.</w:t>
+      </w:r>
+    </w:p>
+    <w:p>
+      <w:pPr>
+        <w:spacing w:line="360" w:lineRule="auto"/>
+        <w:rPr>
+          <w:rFonts w:ascii="Century Gothic" w:hAnsi="Century Gothic" w:cs="Times New Roman"/>
+          <w:sz w:val="20"/>
+          <w:szCs w:val="20"/>
+        </w:rPr>
+      </w:pPr>
+    </w:p>
+    <w:p>
+      <w:pPr>
+        <w:spacing w:line="360" w:lineRule="auto"/>
+        <w:rPr>
+          <w:rFonts w:ascii="Century Gothic" w:hAnsi="Century Gothic" w:cs="Times New Roman"/>
+          <w:b/>
+          <w:bCs/>
+          <w:sz w:val="20"/>
+          <w:szCs w:val="20"/>
+        </w:rPr>
+      </w:pPr>
+      <w:r>
+        <w:rPr>
+          <w:rFonts w:ascii="Century Gothic" w:hAnsi="Century Gothic" w:cs="Times New Roman"/>
+          <w:b/>
+          <w:bCs/>
+          <w:sz w:val="20"/>
+          <w:szCs w:val="20"/>
+        </w:rPr>
+        <w:t>Types of EC2 models:</w:t>
+      </w:r>
+    </w:p>
+    <w:p>
+      <w:pPr>
+        <w:pStyle w:val="ListParagraph"/>
+        <w:numPr>
+          <w:ilvl w:val="0"/>
+          <w:numId w:val="3"/>
+        </w:numPr>
+        <w:spacing w:line="360" w:lineRule="auto"/>
+        <w:rPr>
+          <w:rFonts w:ascii="Century Gothic" w:hAnsi="Century Gothic" w:cs="Times New Roman"/>
+          <w:sz w:val="20"/>
+          <w:szCs w:val="20"/>
+        </w:rPr>
+      </w:pPr>
+      <w:r>
+        <w:rPr>
+          <w:rFonts w:ascii="Century Gothic" w:hAnsi="Century Gothic" w:cs="Times New Roman"/>
+          <w:b/>
+          <w:bCs/>
+          <w:sz w:val="20"/>
+          <w:szCs w:val="20"/>
+        </w:rPr>
+        <w:t>Normal Purpose</w:t>
+      </w:r>
+      <w:r>
+        <w:rPr>
+          <w:rFonts w:ascii="Century Gothic" w:hAnsi="Century Gothic" w:cs="Times New Roman"/>
+          <w:sz w:val="20"/>
+          <w:szCs w:val="20"/>
+        </w:rPr>
+        <w:t xml:space="preserve"> - A common goal is for example a VM designed to handle a lot of work. Typical objective conditions are developed to have a higher number of CPU cores, much needed and memory. Other common uses for common purposes include web server hosting and software development and testing.</w:t>
+      </w:r>
+    </w:p>
+    <w:p>
+      <w:pPr>
+        <w:pStyle w:val="ListParagraph"/>
+        <w:numPr>
+          <w:ilvl w:val="0"/>
+          <w:numId w:val="3"/>
+        </w:numPr>
+        <w:spacing w:line="360" w:lineRule="auto"/>
+        <w:rPr>
+          <w:rFonts w:ascii="Century Gothic" w:hAnsi="Century Gothic" w:cs="Times New Roman"/>
+          <w:sz w:val="20"/>
+          <w:szCs w:val="20"/>
+        </w:rPr>
+      </w:pPr>
+      <w:r>
+        <w:rPr>
+          <w:rFonts w:ascii="Century Gothic" w:hAnsi="Century Gothic" w:cs="Times New Roman"/>
+          <w:b/>
+          <w:bCs/>
+          <w:sz w:val="20"/>
+          <w:szCs w:val="20"/>
+        </w:rPr>
+        <w:t>The Calculation is Set</w:t>
+      </w:r>
+      <w:r>
+        <w:rPr>
+          <w:rFonts w:ascii="Century Gothic" w:hAnsi="Century Gothic" w:cs="Times New Roman"/>
+          <w:sz w:val="20"/>
+          <w:szCs w:val="20"/>
+        </w:rPr>
+        <w:t xml:space="preserve"> - Advanced computer environments are used to run large data applications that require greater processing power and memory in the AWS cloud. These scenarios are designed and optimized to use computational and data applications that require fast network performance, wide availability, and high input/output (I / O) per second (IOPS) functionality. Examples of types of applications include scientific and financial modeling and simulation, machine learning, business data storage, and business intelligence.</w:t>
+      </w:r>
+    </w:p>
+    <w:p>
+      <w:pPr>
+        <w:pStyle w:val="ListParagraph"/>
+        <w:numPr>
+          <w:ilvl w:val="0"/>
+          <w:numId w:val="3"/>
+        </w:numPr>
+        <w:spacing w:line="360" w:lineRule="auto"/>
+        <w:rPr>
+          <w:rFonts w:ascii="Century Gothic" w:hAnsi="Century Gothic" w:cs="Times New Roman"/>
+          <w:sz w:val="20"/>
+          <w:szCs w:val="20"/>
+        </w:rPr>
+      </w:pPr>
+      <w:r>
+        <w:rPr>
+          <w:rFonts w:ascii="Century Gothic" w:hAnsi="Century Gothic" w:cs="Times New Roman"/>
+          <w:b/>
+          <w:bCs/>
+          <w:sz w:val="20"/>
+          <w:szCs w:val="20"/>
+        </w:rPr>
+        <w:t>Graphics Processing Unit (GPU)</w:t>
+      </w:r>
+      <w:r>
+        <w:rPr>
+          <w:rFonts w:ascii="Century Gothic" w:hAnsi="Century Gothic" w:cs="Times New Roman"/>
+          <w:sz w:val="20"/>
+          <w:szCs w:val="20"/>
+        </w:rPr>
+        <w:t xml:space="preserve"> - These scenarios provide a way to use applications that take pictures faster than standard EC2 scenarios. Systems that rely on GPUs include games and design work.</w:t>
+      </w:r>
+    </w:p>
+    <w:p>
+      <w:pPr>
+        <w:spacing w:line="360" w:lineRule="auto"/>
+        <w:rPr>
+          <w:rFonts w:ascii="Century Gothic" w:hAnsi="Century Gothic" w:cs="Times New Roman"/>
+          <w:b/>
+          <w:bCs/>
+          <w:sz w:val="20"/>
+          <w:szCs w:val="20"/>
+        </w:rPr>
+      </w:pPr>
+      <w:r>
+        <w:rPr>
+          <w:rFonts w:ascii="Century Gothic" w:hAnsi="Century Gothic" w:cs="Times New Roman"/>
+          <w:b/>
+          <w:bCs/>
+          <w:sz w:val="20"/>
+          <w:szCs w:val="20"/>
+        </w:rPr>
+        <w:t>F. Methodology Design</w:t>
+      </w:r>
+    </w:p>
+    <w:p>
+      <w:pPr>
+        <w:pStyle w:val="ListParagraph"/>
+        <w:numPr>
+          <w:ilvl w:val="0"/>
+          <w:numId w:val="4"/>
+        </w:numPr>
+        <w:spacing w:line="360" w:lineRule="auto"/>
+        <w:rPr>
+          <w:rFonts w:ascii="Century Gothic" w:hAnsi="Century Gothic" w:cs="Times New Roman"/>
+          <w:sz w:val="20"/>
+          <w:szCs w:val="20"/>
+        </w:rPr>
+      </w:pPr>
+      <w:r>
+        <w:rPr>
+          <w:rFonts w:ascii="Century Gothic" w:hAnsi="Century Gothic" w:cs="Times New Roman"/>
+          <w:sz w:val="20"/>
+          <w:szCs w:val="20"/>
+        </w:rPr>
+        <w:t>Open amazon EC2 console and Launch instances</w:t>
+      </w:r>
+    </w:p>
+    <w:p>
+      <w:pPr>
+        <w:pStyle w:val="ListParagraph"/>
+        <w:numPr>
+          <w:ilvl w:val="0"/>
+          <w:numId w:val="4"/>
+        </w:numPr>
+        <w:spacing w:line="360" w:lineRule="auto"/>
+        <w:rPr>
+          <w:rFonts w:ascii="Century Gothic" w:hAnsi="Century Gothic" w:cs="Times New Roman"/>
+          <w:sz w:val="20"/>
+          <w:szCs w:val="20"/>
+        </w:rPr>
+      </w:pPr>
+      <w:r>
+        <w:rPr>
+          <w:rFonts w:ascii="Century Gothic" w:hAnsi="Century Gothic" w:cs="Times New Roman"/>
+          <w:sz w:val="20"/>
+          <w:szCs w:val="20"/>
+        </w:rPr>
+        <w:t>Choose an Amazon Machine Image (AMI): choose Select.</w:t>
+      </w:r>
+    </w:p>
+    <w:p>
+      <w:pPr>
+        <w:pStyle w:val="ListParagraph"/>
+        <w:numPr>
+          <w:ilvl w:val="0"/>
+          <w:numId w:val="4"/>
+        </w:numPr>
+        <w:spacing w:line="360" w:lineRule="auto"/>
+        <w:rPr>
+          <w:rFonts w:ascii="Century Gothic" w:hAnsi="Century Gothic" w:cs="Times New Roman"/>
+          <w:sz w:val="20"/>
+          <w:szCs w:val="20"/>
+        </w:rPr>
+      </w:pPr>
+      <w:r>
+        <w:rPr>
+          <w:rFonts w:ascii="Century Gothic" w:hAnsi="Century Gothic" w:cs="Times New Roman"/>
+          <w:sz w:val="20"/>
+          <w:szCs w:val="20"/>
+        </w:rPr>
+        <w:t>Configure Instance Details choose Network.</w:t>
+      </w:r>
+    </w:p>
+    <w:p>
+      <w:pPr>
+        <w:pStyle w:val="ListParagraph"/>
+        <w:numPr>
+          <w:ilvl w:val="0"/>
+          <w:numId w:val="4"/>
+        </w:numPr>
+        <w:spacing w:line="360" w:lineRule="auto"/>
+        <w:rPr>
+          <w:rFonts w:ascii="Century Gothic" w:hAnsi="Century Gothic" w:cs="Times New Roman"/>
+          <w:sz w:val="20"/>
+          <w:szCs w:val="20"/>
+        </w:rPr>
+      </w:pPr>
+      <w:r>
+        <w:rPr>
+          <w:rFonts w:ascii="Century Gothic" w:hAnsi="Century Gothic" w:cs="Times New Roman"/>
+          <w:sz w:val="20"/>
+          <w:szCs w:val="20"/>
+        </w:rPr>
+        <w:t>Configure Security Group</w:t>
+      </w:r>
+    </w:p>
+    <w:p>
+      <w:pPr>
+        <w:pStyle w:val="ListParagraph"/>
+        <w:numPr>
+          <w:ilvl w:val="0"/>
+          <w:numId w:val="4"/>
+        </w:numPr>
+        <w:spacing w:line="360" w:lineRule="auto"/>
+        <w:rPr>
+          <w:rFonts w:ascii="Century Gothic" w:hAnsi="Century Gothic" w:cs="Times New Roman"/>
+          <w:sz w:val="20"/>
+          <w:szCs w:val="20"/>
+        </w:rPr>
+      </w:pPr>
+      <w:r>
+        <w:rPr>
+          <w:rFonts w:ascii="Century Gothic" w:hAnsi="Century Gothic" w:cs="Times New Roman"/>
+          <w:sz w:val="20"/>
+          <w:szCs w:val="20"/>
+        </w:rPr>
+        <w:t>Choose Review and Launch then choose Launch.</w:t>
+      </w:r>
+    </w:p>
+    <w:p>
+      <w:pPr>
+        <w:rPr>
+          <w:rFonts w:ascii="Times New Roman" w:hAnsi="Times New Roman" w:cs="Times New Roman"/>
+          <w:b/>
+          <w:bCs/>
+          <w:sz w:val="24"/>
+          <w:szCs w:val="24"/>
+        </w:rPr>
+      </w:pPr>
     </w:p>
     <w:sectPr>
       <w:pgSz w:w="12240" w:h="15840"/>
@@ -216,6 +1577,424 @@
     </w:sectPr>
   </w:body>
 </w:document>
+</file>
+
+<file path=word/numbering.xml><?xml version="1.0" encoding="utf-8"?>
+<w:numbering xmlns:wpc="http://schemas.microsoft.com/office/word/2010/wordprocessingCanvas" xmlns:cx="http://schemas.microsoft.com/office/drawing/2014/chartex" xmlns:cx1="http://schemas.microsoft.com/office/drawing/2015/9/8/chartex" xmlns:cx2="http://schemas.microsoft.com/office/drawing/2015/10/21/chartex" xmlns:cx3="http://schemas.microsoft.com/office/drawing/2016/5/9/chartex" xmlns:cx4="http://schemas.microsoft.com/office/drawing/2016/5/10/chartex" xmlns:cx5="http://schemas.microsoft.com/office/drawing/2016/5/11/chartex" xmlns:cx6="http://schemas.microsoft.com/office/drawing/2016/5/12/chartex" xmlns:cx7="http://schemas.microsoft.com/office/drawing/2016/5/13/chartex" xmlns:cx8="http://schemas.microsoft.com/office/drawing/2016/5/14/chartex" xmlns:mc="http://schemas.openxmlformats.org/markup-compatibility/2006" xmlns:aink="http://schemas.microsoft.com/office/drawing/2016/ink" xmlns:am3d="http://schemas.microsoft.com/office/drawing/2017/model3d" xmlns:o="urn:schemas-microsoft-com:office:office" xmlns:oel="http://schemas.microsoft.com/office/2019/extlst" xmlns:r="http://schemas.openxmlformats.org/officeDocument/2006/relationships" xmlns:m="http://schemas.openxmlformats.org/officeDocument/2006/math" xmlns:v="urn:schemas-microsoft-com:vml" xmlns:wp14="http://schemas.microsoft.com/office/word/2010/wordprocessingDrawing" xmlns:wp="http://schemas.openxmlformats.org/drawingml/2006/wordprocessingDrawing" xmlns:w10="urn:schemas-microsoft-com:office:word" xmlns:w="http://schemas.openxmlformats.org/wordprocessingml/2006/main" xmlns:w14="http://schemas.microsoft.com/office/word/2010/wordml" xmlns:w15="http://schemas.microsoft.com/office/word/2012/wordml" xmlns:w16cex="http://schemas.microsoft.com/office/word/2018/wordml/cex" xmlns:w16cid="http://schemas.microsoft.com/office/word/2016/wordml/cid" xmlns:w16="http://schemas.microsoft.com/office/word/2018/wordml" xmlns:w16sdtdh="http://schemas.microsoft.com/office/word/2020/wordml/sdtdatahash" xmlns:w16se="http://schemas.microsoft.com/office/word/2015/wordml/symex" xmlns:wpg="http://schemas.microsoft.com/office/word/2010/wordprocessingGroup" xmlns:wpi="http://schemas.microsoft.com/office/word/2010/wordprocessingInk" xmlns:wne="http://schemas.microsoft.com/office/word/2006/wordml" xmlns:wps="http://schemas.microsoft.com/office/word/2010/wordprocessingShape" mc:Ignorable="w14 w15 w16se w16cid w16 w16cex w16sdtdh wp14">
+  <w:abstractNum w:abstractNumId="0" w15:restartNumberingAfterBreak="0">
+    <w:nsid w:val="03644E7A"/>
+    <w:multiLevelType w:val="hybridMultilevel"/>
+    <w:tmpl w:val="C410321A"/>
+    <w:lvl w:ilvl="0" w:tplc="0409000F">
+      <w:start w:val="1"/>
+      <w:numFmt w:val="decimal"/>
+      <w:lvlText w:val="%1."/>
+      <w:lvlJc w:val="left"/>
+      <w:pPr>
+        <w:ind w:left="720" w:hanging="360"/>
+      </w:pPr>
+    </w:lvl>
+    <w:lvl w:ilvl="1" w:tplc="04090019" w:tentative="1">
+      <w:start w:val="1"/>
+      <w:numFmt w:val="lowerLetter"/>
+      <w:lvlText w:val="%2."/>
+      <w:lvlJc w:val="left"/>
+      <w:pPr>
+        <w:ind w:left="1440" w:hanging="360"/>
+      </w:pPr>
+    </w:lvl>
+    <w:lvl w:ilvl="2" w:tplc="0409001B" w:tentative="1">
+      <w:start w:val="1"/>
+      <w:numFmt w:val="lowerRoman"/>
+      <w:lvlText w:val="%3."/>
+      <w:lvlJc w:val="right"/>
+      <w:pPr>
+        <w:ind w:left="2160" w:hanging="180"/>
+      </w:pPr>
+    </w:lvl>
+    <w:lvl w:ilvl="3" w:tplc="0409000F" w:tentative="1">
+      <w:start w:val="1"/>
+      <w:numFmt w:val="decimal"/>
+      <w:lvlText w:val="%4."/>
+      <w:lvlJc w:val="left"/>
+      <w:pPr>
+        <w:ind w:left="2880" w:hanging="360"/>
+      </w:pPr>
+    </w:lvl>
+    <w:lvl w:ilvl="4" w:tplc="04090019" w:tentative="1">
+      <w:start w:val="1"/>
+      <w:numFmt w:val="lowerLetter"/>
+      <w:lvlText w:val="%5."/>
+      <w:lvlJc w:val="left"/>
+      <w:pPr>
+        <w:ind w:left="3600" w:hanging="360"/>
+      </w:pPr>
+    </w:lvl>
+    <w:lvl w:ilvl="5" w:tplc="0409001B" w:tentative="1">
+      <w:start w:val="1"/>
+      <w:numFmt w:val="lowerRoman"/>
+      <w:lvlText w:val="%6."/>
+      <w:lvlJc w:val="right"/>
+      <w:pPr>
+        <w:ind w:left="4320" w:hanging="180"/>
+      </w:pPr>
+    </w:lvl>
+    <w:lvl w:ilvl="6" w:tplc="0409000F" w:tentative="1">
+      <w:start w:val="1"/>
+      <w:numFmt w:val="decimal"/>
+      <w:lvlText w:val="%7."/>
+      <w:lvlJc w:val="left"/>
+      <w:pPr>
+        <w:ind w:left="5040" w:hanging="360"/>
+      </w:pPr>
+    </w:lvl>
+    <w:lvl w:ilvl="7" w:tplc="04090019" w:tentative="1">
+      <w:start w:val="1"/>
+      <w:numFmt w:val="lowerLetter"/>
+      <w:lvlText w:val="%8."/>
+      <w:lvlJc w:val="left"/>
+      <w:pPr>
+        <w:ind w:left="5760" w:hanging="360"/>
+      </w:pPr>
+    </w:lvl>
+    <w:lvl w:ilvl="8" w:tplc="0409001B" w:tentative="1">
+      <w:start w:val="1"/>
+      <w:numFmt w:val="lowerRoman"/>
+      <w:lvlText w:val="%9."/>
+      <w:lvlJc w:val="right"/>
+      <w:pPr>
+        <w:ind w:left="6480" w:hanging="180"/>
+      </w:pPr>
+    </w:lvl>
+  </w:abstractNum>
+  <w:abstractNum w:abstractNumId="1" w15:restartNumberingAfterBreak="0">
+    <w:nsid w:val="0C177106"/>
+    <w:multiLevelType w:val="hybridMultilevel"/>
+    <w:tmpl w:val="5D3E9A52"/>
+    <w:lvl w:ilvl="0" w:tplc="34090001">
+      <w:start w:val="1"/>
+      <w:numFmt w:val="bullet"/>
+      <w:lvlText w:val=""/>
+      <w:lvlJc w:val="left"/>
+      <w:pPr>
+        <w:ind w:left="1440" w:hanging="360"/>
+      </w:pPr>
+      <w:rPr>
+        <w:rFonts w:ascii="Symbol" w:hAnsi="Symbol" w:hint="default"/>
+      </w:rPr>
+    </w:lvl>
+    <w:lvl w:ilvl="1" w:tplc="34090003" w:tentative="1">
+      <w:start w:val="1"/>
+      <w:numFmt w:val="bullet"/>
+      <w:lvlText w:val="o"/>
+      <w:lvlJc w:val="left"/>
+      <w:pPr>
+        <w:ind w:left="2160" w:hanging="360"/>
+      </w:pPr>
+      <w:rPr>
+        <w:rFonts w:ascii="Courier New" w:hAnsi="Courier New" w:cs="Courier New" w:hint="default"/>
+      </w:rPr>
+    </w:lvl>
+    <w:lvl w:ilvl="2" w:tplc="34090005" w:tentative="1">
+      <w:start w:val="1"/>
+      <w:numFmt w:val="bullet"/>
+      <w:lvlText w:val=""/>
+      <w:lvlJc w:val="left"/>
+      <w:pPr>
+        <w:ind w:left="2880" w:hanging="360"/>
+      </w:pPr>
+      <w:rPr>
+        <w:rFonts w:ascii="Wingdings" w:hAnsi="Wingdings" w:hint="default"/>
+      </w:rPr>
+    </w:lvl>
+    <w:lvl w:ilvl="3" w:tplc="34090001" w:tentative="1">
+      <w:start w:val="1"/>
+      <w:numFmt w:val="bullet"/>
+      <w:lvlText w:val=""/>
+      <w:lvlJc w:val="left"/>
+      <w:pPr>
+        <w:ind w:left="3600" w:hanging="360"/>
+      </w:pPr>
+      <w:rPr>
+        <w:rFonts w:ascii="Symbol" w:hAnsi="Symbol" w:hint="default"/>
+      </w:rPr>
+    </w:lvl>
+    <w:lvl w:ilvl="4" w:tplc="34090003" w:tentative="1">
+      <w:start w:val="1"/>
+      <w:numFmt w:val="bullet"/>
+      <w:lvlText w:val="o"/>
+      <w:lvlJc w:val="left"/>
+      <w:pPr>
+        <w:ind w:left="4320" w:hanging="360"/>
+      </w:pPr>
+      <w:rPr>
+        <w:rFonts w:ascii="Courier New" w:hAnsi="Courier New" w:cs="Courier New" w:hint="default"/>
+      </w:rPr>
+    </w:lvl>
+    <w:lvl w:ilvl="5" w:tplc="34090005" w:tentative="1">
+      <w:start w:val="1"/>
+      <w:numFmt w:val="bullet"/>
+      <w:lvlText w:val=""/>
+      <w:lvlJc w:val="left"/>
+      <w:pPr>
+        <w:ind w:left="5040" w:hanging="360"/>
+      </w:pPr>
+      <w:rPr>
+        <w:rFonts w:ascii="Wingdings" w:hAnsi="Wingdings" w:hint="default"/>
+      </w:rPr>
+    </w:lvl>
+    <w:lvl w:ilvl="6" w:tplc="34090001" w:tentative="1">
+      <w:start w:val="1"/>
+      <w:numFmt w:val="bullet"/>
+      <w:lvlText w:val=""/>
+      <w:lvlJc w:val="left"/>
+      <w:pPr>
+        <w:ind w:left="5760" w:hanging="360"/>
+      </w:pPr>
+      <w:rPr>
+        <w:rFonts w:ascii="Symbol" w:hAnsi="Symbol" w:hint="default"/>
+      </w:rPr>
+    </w:lvl>
+    <w:lvl w:ilvl="7" w:tplc="34090003" w:tentative="1">
+      <w:start w:val="1"/>
+      <w:numFmt w:val="bullet"/>
+      <w:lvlText w:val="o"/>
+      <w:lvlJc w:val="left"/>
+      <w:pPr>
+        <w:ind w:left="6480" w:hanging="360"/>
+      </w:pPr>
+      <w:rPr>
+        <w:rFonts w:ascii="Courier New" w:hAnsi="Courier New" w:cs="Courier New" w:hint="default"/>
+      </w:rPr>
+    </w:lvl>
+    <w:lvl w:ilvl="8" w:tplc="34090005" w:tentative="1">
+      <w:start w:val="1"/>
+      <w:numFmt w:val="bullet"/>
+      <w:lvlText w:val=""/>
+      <w:lvlJc w:val="left"/>
+      <w:pPr>
+        <w:ind w:left="7200" w:hanging="360"/>
+      </w:pPr>
+      <w:rPr>
+        <w:rFonts w:ascii="Wingdings" w:hAnsi="Wingdings" w:hint="default"/>
+      </w:rPr>
+    </w:lvl>
+  </w:abstractNum>
+  <w:abstractNum w:abstractNumId="2" w15:restartNumberingAfterBreak="0">
+    <w:nsid w:val="6B4E4DA5"/>
+    <w:multiLevelType w:val="hybridMultilevel"/>
+    <w:tmpl w:val="C84A7742"/>
+    <w:lvl w:ilvl="0" w:tplc="04090001">
+      <w:start w:val="1"/>
+      <w:numFmt w:val="bullet"/>
+      <w:lvlText w:val=""/>
+      <w:lvlJc w:val="left"/>
+      <w:pPr>
+        <w:ind w:left="720" w:hanging="360"/>
+      </w:pPr>
+      <w:rPr>
+        <w:rFonts w:ascii="Symbol" w:hAnsi="Symbol" w:hint="default"/>
+      </w:rPr>
+    </w:lvl>
+    <w:lvl w:ilvl="1" w:tplc="FFFFFFFF" w:tentative="1">
+      <w:start w:val="1"/>
+      <w:numFmt w:val="lowerLetter"/>
+      <w:lvlText w:val="%2."/>
+      <w:lvlJc w:val="left"/>
+      <w:pPr>
+        <w:ind w:left="1440" w:hanging="360"/>
+      </w:pPr>
+    </w:lvl>
+    <w:lvl w:ilvl="2" w:tplc="FFFFFFFF" w:tentative="1">
+      <w:start w:val="1"/>
+      <w:numFmt w:val="lowerRoman"/>
+      <w:lvlText w:val="%3."/>
+      <w:lvlJc w:val="right"/>
+      <w:pPr>
+        <w:ind w:left="2160" w:hanging="180"/>
+      </w:pPr>
+    </w:lvl>
+    <w:lvl w:ilvl="3" w:tplc="FFFFFFFF" w:tentative="1">
+      <w:start w:val="1"/>
+      <w:numFmt w:val="decimal"/>
+      <w:lvlText w:val="%4."/>
+      <w:lvlJc w:val="left"/>
+      <w:pPr>
+        <w:ind w:left="2880" w:hanging="360"/>
+      </w:pPr>
+    </w:lvl>
+    <w:lvl w:ilvl="4" w:tplc="FFFFFFFF" w:tentative="1">
+      <w:start w:val="1"/>
+      <w:numFmt w:val="lowerLetter"/>
+      <w:lvlText w:val="%5."/>
+      <w:lvlJc w:val="left"/>
+      <w:pPr>
+        <w:ind w:left="3600" w:hanging="360"/>
+      </w:pPr>
+    </w:lvl>
+    <w:lvl w:ilvl="5" w:tplc="FFFFFFFF" w:tentative="1">
+      <w:start w:val="1"/>
+      <w:numFmt w:val="lowerRoman"/>
+      <w:lvlText w:val="%6."/>
+      <w:lvlJc w:val="right"/>
+      <w:pPr>
+        <w:ind w:left="4320" w:hanging="180"/>
+      </w:pPr>
+    </w:lvl>
+    <w:lvl w:ilvl="6" w:tplc="FFFFFFFF" w:tentative="1">
+      <w:start w:val="1"/>
+      <w:numFmt w:val="decimal"/>
+      <w:lvlText w:val="%7."/>
+      <w:lvlJc w:val="left"/>
+      <w:pPr>
+        <w:ind w:left="5040" w:hanging="360"/>
+      </w:pPr>
+    </w:lvl>
+    <w:lvl w:ilvl="7" w:tplc="FFFFFFFF" w:tentative="1">
+      <w:start w:val="1"/>
+      <w:numFmt w:val="lowerLetter"/>
+      <w:lvlText w:val="%8."/>
+      <w:lvlJc w:val="left"/>
+      <w:pPr>
+        <w:ind w:left="5760" w:hanging="360"/>
+      </w:pPr>
+    </w:lvl>
+    <w:lvl w:ilvl="8" w:tplc="FFFFFFFF" w:tentative="1">
+      <w:start w:val="1"/>
+      <w:numFmt w:val="lowerRoman"/>
+      <w:lvlText w:val="%9."/>
+      <w:lvlJc w:val="right"/>
+      <w:pPr>
+        <w:ind w:left="6480" w:hanging="180"/>
+      </w:pPr>
+    </w:lvl>
+  </w:abstractNum>
+  <w:abstractNum w:abstractNumId="3" w15:restartNumberingAfterBreak="0">
+    <w:nsid w:val="6B6B2DD6"/>
+    <w:multiLevelType w:val="hybridMultilevel"/>
+    <w:tmpl w:val="6CB02034"/>
+    <w:lvl w:ilvl="0" w:tplc="04090001">
+      <w:start w:val="1"/>
+      <w:numFmt w:val="bullet"/>
+      <w:lvlText w:val=""/>
+      <w:lvlJc w:val="left"/>
+      <w:pPr>
+        <w:ind w:left="720" w:hanging="360"/>
+      </w:pPr>
+      <w:rPr>
+        <w:rFonts w:ascii="Symbol" w:hAnsi="Symbol" w:hint="default"/>
+      </w:rPr>
+    </w:lvl>
+    <w:lvl w:ilvl="1" w:tplc="04090003" w:tentative="1">
+      <w:start w:val="1"/>
+      <w:numFmt w:val="bullet"/>
+      <w:lvlText w:val="o"/>
+      <w:lvlJc w:val="left"/>
+      <w:pPr>
+        <w:ind w:left="1440" w:hanging="360"/>
+      </w:pPr>
+      <w:rPr>
+        <w:rFonts w:ascii="Courier New" w:hAnsi="Courier New" w:cs="Courier New" w:hint="default"/>
+      </w:rPr>
+    </w:lvl>
+    <w:lvl w:ilvl="2" w:tplc="04090005" w:tentative="1">
+      <w:start w:val="1"/>
+      <w:numFmt w:val="bullet"/>
+      <w:lvlText w:val=""/>
+      <w:lvlJc w:val="left"/>
+      <w:pPr>
+        <w:ind w:left="2160" w:hanging="360"/>
+      </w:pPr>
+      <w:rPr>
+        <w:rFonts w:ascii="Wingdings" w:hAnsi="Wingdings" w:hint="default"/>
+      </w:rPr>
+    </w:lvl>
+    <w:lvl w:ilvl="3" w:tplc="04090001" w:tentative="1">
+      <w:start w:val="1"/>
+      <w:numFmt w:val="bullet"/>
+      <w:lvlText w:val=""/>
+      <w:lvlJc w:val="left"/>
+      <w:pPr>
+        <w:ind w:left="2880" w:hanging="360"/>
+      </w:pPr>
+      <w:rPr>
+        <w:rFonts w:ascii="Symbol" w:hAnsi="Symbol" w:hint="default"/>
+      </w:rPr>
+    </w:lvl>
+    <w:lvl w:ilvl="4" w:tplc="04090003" w:tentative="1">
+      <w:start w:val="1"/>
+      <w:numFmt w:val="bullet"/>
+      <w:lvlText w:val="o"/>
+      <w:lvlJc w:val="left"/>
+      <w:pPr>
+        <w:ind w:left="3600" w:hanging="360"/>
+      </w:pPr>
+      <w:rPr>
+        <w:rFonts w:ascii="Courier New" w:hAnsi="Courier New" w:cs="Courier New" w:hint="default"/>
+      </w:rPr>
+    </w:lvl>
+    <w:lvl w:ilvl="5" w:tplc="04090005" w:tentative="1">
+      <w:start w:val="1"/>
+      <w:numFmt w:val="bullet"/>
+      <w:lvlText w:val=""/>
+      <w:lvlJc w:val="left"/>
+      <w:pPr>
+        <w:ind w:left="4320" w:hanging="360"/>
+      </w:pPr>
+      <w:rPr>
+        <w:rFonts w:ascii="Wingdings" w:hAnsi="Wingdings" w:hint="default"/>
+      </w:rPr>
+    </w:lvl>
+    <w:lvl w:ilvl="6" w:tplc="04090001" w:tentative="1">
+      <w:start w:val="1"/>
+      <w:numFmt w:val="bullet"/>
+      <w:lvlText w:val=""/>
+      <w:lvlJc w:val="left"/>
+      <w:pPr>
+        <w:ind w:left="5040" w:hanging="360"/>
+      </w:pPr>
+      <w:rPr>
+        <w:rFonts w:ascii="Symbol" w:hAnsi="Symbol" w:hint="default"/>
+      </w:rPr>
+    </w:lvl>
+    <w:lvl w:ilvl="7" w:tplc="04090003" w:tentative="1">
+      <w:start w:val="1"/>
+      <w:numFmt w:val="bullet"/>
+      <w:lvlText w:val="o"/>
+      <w:lvlJc w:val="left"/>
+      <w:pPr>
+        <w:ind w:left="5760" w:hanging="360"/>
+      </w:pPr>
+      <w:rPr>
+        <w:rFonts w:ascii="Courier New" w:hAnsi="Courier New" w:cs="Courier New" w:hint="default"/>
+      </w:rPr>
+    </w:lvl>
+    <w:lvl w:ilvl="8" w:tplc="04090005" w:tentative="1">
+      <w:start w:val="1"/>
+      <w:numFmt w:val="bullet"/>
+      <w:lvlText w:val=""/>
+      <w:lvlJc w:val="left"/>
+      <w:pPr>
+        <w:ind w:left="6480" w:hanging="360"/>
+      </w:pPr>
+      <w:rPr>
+        <w:rFonts w:ascii="Wingdings" w:hAnsi="Wingdings" w:hint="default"/>
+      </w:rPr>
+    </w:lvl>
+  </w:abstractNum>
+  <w:num w:numId="1" w16cid:durableId="1959675568">
+    <w:abstractNumId w:val="1"/>
+  </w:num>
+  <w:num w:numId="2" w16cid:durableId="166334595">
+    <w:abstractNumId w:val="2"/>
+  </w:num>
+  <w:num w:numId="3" w16cid:durableId="631792472">
+    <w:abstractNumId w:val="0"/>
+  </w:num>
+  <w:num w:numId="4" w16cid:durableId="1726102854">
+    <w:abstractNumId w:val="3"/>
+  </w:num>
+</w:numbering>
 </file>
 
 <file path=word/styles.xml><?xml version="1.0" encoding="utf-8"?>
@@ -646,6 +2425,17 @@
     <w:semiHidden/>
     <w:unhideWhenUsed/>
   </w:style>
+  <w:style w:type="paragraph" w:styleId="ListParagraph">
+    <w:name w:val="List Paragraph"/>
+    <w:basedOn w:val="Normal"/>
+    <w:uiPriority w:val="34"/>
+    <w:qFormat/>
+    <w:rsid w:val="001E6F66"/>
+    <w:pPr>
+      <w:ind w:left="720"/>
+      <w:contextualSpacing/>
+    </w:pPr>
+  </w:style>
 </w:styles>
 </file>
 

</xml_diff>